<commit_message>
Task 8 done 100%
</commit_message>
<xml_diff>
--- a/JS Advanced/02.Exercises Objects/02. JS-Advanced-Objects-Exercise.docx
+++ b/JS Advanced/02.Exercises Objects/02. JS-Advanced-Objects-Exercise.docx
@@ -1,16 +1,15 @@
 
 <file path=word/document.xml><?xml version="1.0" encoding="utf-8"?>
-<w:document xmlns:wpc="http://schemas.microsoft.com/office/word/2010/wordprocessingCanvas" xmlns:cx="http://schemas.microsoft.com/office/drawing/2014/chartex" xmlns:cx1="http://schemas.microsoft.com/office/drawing/2015/9/8/chartex" xmlns:mc="http://schemas.openxmlformats.org/markup-compatibility/2006" xmlns:o="urn:schemas-microsoft-com:office:office" xmlns:r="http://schemas.openxmlformats.org/officeDocument/2006/relationships" xmlns:m="http://schemas.openxmlformats.org/officeDocument/2006/math" xmlns:v="urn:schemas-microsoft-com:vml" xmlns:wp14="http://schemas.microsoft.com/office/word/2010/wordprocessingDrawing" xmlns:wp="http://schemas.openxmlformats.org/drawingml/2006/wordprocessingDrawing" xmlns:w10="urn:schemas-microsoft-com:office:word" xmlns:w="http://schemas.openxmlformats.org/wordprocessingml/2006/main" xmlns:w14="http://schemas.microsoft.com/office/word/2010/wordml" xmlns:w15="http://schemas.microsoft.com/office/word/2012/wordml" xmlns:w16se="http://schemas.microsoft.com/office/word/2015/wordml/symex" xmlns:wpg="http://schemas.microsoft.com/office/word/2010/wordprocessingGroup" xmlns:wpi="http://schemas.microsoft.com/office/word/2010/wordprocessingInk" xmlns:wne="http://schemas.microsoft.com/office/word/2006/wordml" xmlns:wps="http://schemas.microsoft.com/office/word/2010/wordprocessingShape" mc:Ignorable="w14 w15 w16se wp14">
+<w:document xmlns:wpc="http://schemas.microsoft.com/office/word/2010/wordprocessingCanvas" xmlns:cx="http://schemas.microsoft.com/office/drawing/2014/chartex" xmlns:cx1="http://schemas.microsoft.com/office/drawing/2015/9/8/chartex" xmlns:cx2="http://schemas.microsoft.com/office/drawing/2015/10/21/chartex" xmlns:cx3="http://schemas.microsoft.com/office/drawing/2016/5/9/chartex" xmlns:cx4="http://schemas.microsoft.com/office/drawing/2016/5/10/chartex" xmlns:cx5="http://schemas.microsoft.com/office/drawing/2016/5/11/chartex" xmlns:cx6="http://schemas.microsoft.com/office/drawing/2016/5/12/chartex" xmlns:cx7="http://schemas.microsoft.com/office/drawing/2016/5/13/chartex" xmlns:cx8="http://schemas.microsoft.com/office/drawing/2016/5/14/chartex" xmlns:mc="http://schemas.openxmlformats.org/markup-compatibility/2006" xmlns:aink="http://schemas.microsoft.com/office/drawing/2016/ink" xmlns:am3d="http://schemas.microsoft.com/office/drawing/2017/model3d" xmlns:o="urn:schemas-microsoft-com:office:office" xmlns:r="http://schemas.openxmlformats.org/officeDocument/2006/relationships" xmlns:m="http://schemas.openxmlformats.org/officeDocument/2006/math" xmlns:v="urn:schemas-microsoft-com:vml" xmlns:wp14="http://schemas.microsoft.com/office/word/2010/wordprocessingDrawing" xmlns:wp="http://schemas.openxmlformats.org/drawingml/2006/wordprocessingDrawing" xmlns:w10="urn:schemas-microsoft-com:office:word" xmlns:w="http://schemas.openxmlformats.org/wordprocessingml/2006/main" xmlns:w14="http://schemas.microsoft.com/office/word/2010/wordml" xmlns:w15="http://schemas.microsoft.com/office/word/2012/wordml" xmlns:w16cid="http://schemas.microsoft.com/office/word/2016/wordml/cid" xmlns:w16se="http://schemas.microsoft.com/office/word/2015/wordml/symex" xmlns:wpg="http://schemas.microsoft.com/office/word/2010/wordprocessingGroup" xmlns:wpi="http://schemas.microsoft.com/office/word/2010/wordprocessingInk" xmlns:wne="http://schemas.microsoft.com/office/word/2006/wordml" xmlns:wps="http://schemas.microsoft.com/office/word/2010/wordprocessingShape" mc:Ignorable="w14 w15 w16se w16cid wp14">
+  <w:background w:color="000000" w:themeColor="text1"/>
   <w:body>
     <w:p>
       <w:pPr>
-        <w:pStyle w:val="Heading1"/>
-        <w:rPr>
-          <w:lang w:val="bg-BG"/>
-        </w:rPr>
-      </w:pPr>
-      <w:bookmarkStart w:id="0" w:name="_GoBack"/>
-      <w:bookmarkEnd w:id="0"/>
+        <w:pStyle w:val="1"/>
+        <w:rPr>
+          <w:lang w:val="bg-BG"/>
+        </w:rPr>
+      </w:pPr>
       <w:r>
         <w:t>Exercises: Objects</w:t>
       </w:r>
@@ -27,26 +26,26 @@
       <w:hyperlink r:id="rId8" w:history="1">
         <w:r>
           <w:rPr>
-            <w:rStyle w:val="Hyperlink"/>
+            <w:rStyle w:val="a9"/>
           </w:rPr>
           <w:t>"</w:t>
         </w:r>
         <w:r>
           <w:rPr>
-            <w:rStyle w:val="Hyperlink"/>
+            <w:rStyle w:val="a9"/>
             <w:noProof/>
           </w:rPr>
           <w:t xml:space="preserve">JavaScript </w:t>
         </w:r>
         <w:r>
           <w:rPr>
-            <w:rStyle w:val="Hyperlink"/>
+            <w:rStyle w:val="a9"/>
           </w:rPr>
           <w:t xml:space="preserve">Advanced" course @ </w:t>
         </w:r>
         <w:r>
           <w:rPr>
-            <w:rStyle w:val="Hyperlink"/>
+            <w:rStyle w:val="a9"/>
             <w:noProof/>
           </w:rPr>
           <w:t>SoftUni</w:t>
@@ -67,7 +66,7 @@
       <w:hyperlink r:id="rId9" w:history="1">
         <w:r>
           <w:rPr>
-            <w:rStyle w:val="Hyperlink"/>
+            <w:rStyle w:val="a9"/>
           </w:rPr>
           <w:t>https://judge.softuni.bg/Contests/1800/Exercise-Objects</w:t>
         </w:r>
@@ -78,7 +77,7 @@
     </w:p>
     <w:p>
       <w:pPr>
-        <w:pStyle w:val="Heading2"/>
+        <w:pStyle w:val="2"/>
         <w:ind w:left="357" w:hanging="357"/>
         <w:rPr>
           <w:lang w:val="bg-BG"/>
@@ -142,7 +141,7 @@
     </w:p>
     <w:p>
       <w:pPr>
-        <w:pStyle w:val="Heading3"/>
+        <w:pStyle w:val="3"/>
         <w:rPr>
           <w:lang w:val="bg-BG"/>
         </w:rPr>
@@ -247,7 +246,7 @@
     </w:p>
     <w:p>
       <w:pPr>
-        <w:pStyle w:val="Heading3"/>
+        <w:pStyle w:val="3"/>
         <w:rPr>
           <w:lang w:val="bg-BG"/>
         </w:rPr>
@@ -302,7 +301,7 @@
     </w:p>
     <w:p>
       <w:pPr>
-        <w:pStyle w:val="Heading3"/>
+        <w:pStyle w:val="3"/>
         <w:rPr>
           <w:lang w:val="bg-BG"/>
         </w:rPr>
@@ -313,7 +312,7 @@
     </w:p>
     <w:tbl>
       <w:tblPr>
-        <w:tblStyle w:val="TableGrid"/>
+        <w:tblStyle w:val="af"/>
         <w:tblW w:w="10694" w:type="dxa"/>
         <w:tblInd w:w="23" w:type="dxa"/>
         <w:tblLayout w:type="fixed"/>
@@ -509,7 +508,21 @@
               <w:rPr>
                 <w:bCs/>
               </w:rPr>
-              <w:t>[{"name":"Jake","level":1000,"items":["Gauss","</w:t>
+              <w:t>[{"name":"Jake","level":1000,"items</w:t>
+            </w:r>
+            <w:proofErr w:type="gramStart"/>
+            <w:r>
+              <w:rPr>
+                <w:bCs/>
+              </w:rPr>
+              <w:t>":[</w:t>
+            </w:r>
+            <w:proofErr w:type="gramEnd"/>
+            <w:r>
+              <w:rPr>
+                <w:bCs/>
+              </w:rPr>
+              <w:t>"Gauss","</w:t>
             </w:r>
             <w:r>
               <w:rPr>
@@ -530,7 +543,7 @@
     </w:tbl>
     <w:p>
       <w:pPr>
-        <w:pStyle w:val="Heading3"/>
+        <w:pStyle w:val="3"/>
         <w:rPr>
           <w:lang w:val="bg-BG"/>
         </w:rPr>
@@ -541,7 +554,7 @@
     </w:p>
     <w:p>
       <w:pPr>
-        <w:pStyle w:val="ListParagraph"/>
+        <w:pStyle w:val="ac"/>
         <w:numPr>
           <w:ilvl w:val="0"/>
           <w:numId w:val="2"/>
@@ -556,7 +569,7 @@
     </w:p>
     <w:p>
       <w:pPr>
-        <w:pStyle w:val="ListParagraph"/>
+        <w:pStyle w:val="ac"/>
         <w:jc w:val="center"/>
         <w:rPr>
           <w:lang w:val="bg-BG"/>
@@ -621,7 +634,7 @@
     </w:p>
     <w:p>
       <w:pPr>
-        <w:pStyle w:val="ListParagraph"/>
+        <w:pStyle w:val="ac"/>
         <w:numPr>
           <w:ilvl w:val="0"/>
           <w:numId w:val="2"/>
@@ -651,7 +664,7 @@
     </w:p>
     <w:p>
       <w:pPr>
-        <w:pStyle w:val="ListParagraph"/>
+        <w:pStyle w:val="ac"/>
         <w:jc w:val="center"/>
         <w:rPr>
           <w:lang w:val="bg-BG"/>
@@ -716,7 +729,7 @@
     </w:p>
     <w:p>
       <w:pPr>
-        <w:pStyle w:val="ListParagraph"/>
+        <w:pStyle w:val="ac"/>
         <w:numPr>
           <w:ilvl w:val="0"/>
           <w:numId w:val="2"/>
@@ -759,7 +772,7 @@
     </w:p>
     <w:p>
       <w:pPr>
-        <w:pStyle w:val="ListParagraph"/>
+        <w:pStyle w:val="ac"/>
         <w:numPr>
           <w:ilvl w:val="0"/>
           <w:numId w:val="2"/>
@@ -792,7 +805,7 @@
     </w:p>
     <w:p>
       <w:pPr>
-        <w:pStyle w:val="ListParagraph"/>
+        <w:pStyle w:val="ac"/>
         <w:jc w:val="center"/>
         <w:rPr>
           <w:lang w:val="bg-BG"/>
@@ -857,7 +870,7 @@
     </w:p>
     <w:p>
       <w:pPr>
-        <w:pStyle w:val="ListParagraph"/>
+        <w:pStyle w:val="ac"/>
         <w:numPr>
           <w:ilvl w:val="0"/>
           <w:numId w:val="2"/>
@@ -945,7 +958,7 @@
     </w:p>
     <w:p>
       <w:pPr>
-        <w:pStyle w:val="ListParagraph"/>
+        <w:pStyle w:val="ac"/>
         <w:jc w:val="center"/>
         <w:rPr>
           <w:lang w:val="bg-BG"/>
@@ -1010,7 +1023,7 @@
     </w:p>
     <w:p>
       <w:pPr>
-        <w:pStyle w:val="ListParagraph"/>
+        <w:pStyle w:val="ac"/>
         <w:numPr>
           <w:ilvl w:val="0"/>
           <w:numId w:val="2"/>
@@ -1079,7 +1092,7 @@
     </w:p>
     <w:p>
       <w:pPr>
-        <w:pStyle w:val="ListParagraph"/>
+        <w:pStyle w:val="ac"/>
         <w:numPr>
           <w:ilvl w:val="0"/>
           <w:numId w:val="2"/>
@@ -1193,7 +1206,7 @@
     </w:p>
     <w:p>
       <w:pPr>
-        <w:pStyle w:val="ListParagraph"/>
+        <w:pStyle w:val="ac"/>
         <w:numPr>
           <w:ilvl w:val="0"/>
           <w:numId w:val="2"/>
@@ -1235,7 +1248,7 @@
     </w:p>
     <w:p>
       <w:pPr>
-        <w:pStyle w:val="ListParagraph"/>
+        <w:pStyle w:val="ac"/>
         <w:jc w:val="center"/>
         <w:rPr>
           <w:lang w:val="bg-BG"/>
@@ -1300,7 +1313,7 @@
     </w:p>
     <w:p>
       <w:pPr>
-        <w:pStyle w:val="ListParagraph"/>
+        <w:pStyle w:val="ac"/>
         <w:numPr>
           <w:ilvl w:val="0"/>
           <w:numId w:val="2"/>
@@ -1339,15 +1352,15 @@
     </w:p>
     <w:p>
       <w:pPr>
-        <w:pStyle w:val="ListParagraph"/>
-        <w:rPr>
-          <w:lang w:val="bg-BG"/>
-        </w:rPr>
-      </w:pPr>
-    </w:p>
-    <w:p>
-      <w:pPr>
-        <w:pStyle w:val="ListParagraph"/>
+        <w:pStyle w:val="ac"/>
+        <w:rPr>
+          <w:lang w:val="bg-BG"/>
+        </w:rPr>
+      </w:pPr>
+    </w:p>
+    <w:p>
+      <w:pPr>
+        <w:pStyle w:val="ac"/>
         <w:jc w:val="center"/>
         <w:rPr>
           <w:lang w:val="bg-BG"/>
@@ -1412,7 +1425,7 @@
     </w:p>
     <w:p>
       <w:pPr>
-        <w:pStyle w:val="ListParagraph"/>
+        <w:pStyle w:val="ac"/>
         <w:jc w:val="center"/>
         <w:rPr>
           <w:lang w:val="bg-BG"/>
@@ -1421,7 +1434,7 @@
     </w:p>
     <w:p>
       <w:pPr>
-        <w:pStyle w:val="Heading2"/>
+        <w:pStyle w:val="2"/>
         <w:ind w:left="357" w:hanging="357"/>
         <w:rPr>
           <w:lang w:val="bg-BG"/>
@@ -1573,6 +1586,7 @@
         </w:rPr>
       </w:pPr>
       <w:r>
+        <w:lastRenderedPageBreak/>
         <w:t xml:space="preserve">The </w:t>
       </w:r>
       <w:r>
@@ -1623,7 +1637,7 @@
     </w:p>
     <w:p>
       <w:pPr>
-        <w:pStyle w:val="Heading3"/>
+        <w:pStyle w:val="3"/>
         <w:rPr>
           <w:lang w:val="bg-BG"/>
         </w:rPr>
@@ -1662,7 +1676,7 @@
     </w:p>
     <w:p>
       <w:pPr>
-        <w:pStyle w:val="Heading3"/>
+        <w:pStyle w:val="3"/>
         <w:rPr>
           <w:lang w:val="bg-BG"/>
         </w:rPr>
@@ -1708,7 +1722,7 @@
     </w:p>
     <w:p>
       <w:pPr>
-        <w:pStyle w:val="Heading3"/>
+        <w:pStyle w:val="3"/>
         <w:rPr>
           <w:lang w:val="bg-BG"/>
         </w:rPr>
@@ -1719,7 +1733,7 @@
     </w:p>
     <w:tbl>
       <w:tblPr>
-        <w:tblStyle w:val="TableGrid"/>
+        <w:tblStyle w:val="af"/>
         <w:tblW w:w="10884" w:type="dxa"/>
         <w:tblInd w:w="23" w:type="dxa"/>
         <w:tblLayout w:type="fixed"/>
@@ -2316,7 +2330,7 @@
     </w:tbl>
     <w:p>
       <w:pPr>
-        <w:pStyle w:val="Heading3"/>
+        <w:pStyle w:val="3"/>
         <w:rPr>
           <w:lang w:val="bg-BG"/>
         </w:rPr>
@@ -2327,7 +2341,7 @@
     </w:p>
     <w:p>
       <w:pPr>
-        <w:pStyle w:val="ListParagraph"/>
+        <w:pStyle w:val="ac"/>
         <w:numPr>
           <w:ilvl w:val="0"/>
           <w:numId w:val="2"/>
@@ -2373,7 +2387,7 @@
     </w:p>
     <w:p>
       <w:pPr>
-        <w:pStyle w:val="Heading2"/>
+        <w:pStyle w:val="2"/>
         <w:ind w:left="357" w:hanging="357"/>
         <w:rPr>
           <w:lang w:val="bg-BG"/>
@@ -2617,7 +2631,7 @@
     </w:p>
     <w:p>
       <w:pPr>
-        <w:pStyle w:val="Heading3"/>
+        <w:pStyle w:val="3"/>
         <w:rPr>
           <w:lang w:val="bg-BG"/>
         </w:rPr>
@@ -2676,12 +2690,13 @@
     </w:p>
     <w:p>
       <w:pPr>
-        <w:pStyle w:val="Heading3"/>
-        <w:rPr>
-          <w:lang w:val="bg-BG"/>
-        </w:rPr>
-      </w:pPr>
-      <w:r>
+        <w:pStyle w:val="3"/>
+        <w:rPr>
+          <w:lang w:val="bg-BG"/>
+        </w:rPr>
+      </w:pPr>
+      <w:r>
+        <w:lastRenderedPageBreak/>
         <w:t>Output</w:t>
       </w:r>
     </w:p>
@@ -2719,19 +2734,27 @@
         <w:t>th</w:t>
       </w:r>
       <w:r>
-        <w:t xml:space="preserve"> line, at which point we have already create Pear and Watermelon juice bottles, thus the Kiwi bottles appear last in the output.</w:t>
-      </w:r>
-    </w:p>
-    <w:p>
-      <w:pPr>
-        <w:rPr>
-          <w:lang w:val="bg-BG"/>
-        </w:rPr>
-      </w:pPr>
-    </w:p>
-    <w:p>
-      <w:pPr>
-        <w:pStyle w:val="Heading3"/>
+        <w:t xml:space="preserve"> line, at which point we have already </w:t>
+      </w:r>
+      <w:proofErr w:type="gramStart"/>
+      <w:r>
+        <w:t>create</w:t>
+      </w:r>
+      <w:proofErr w:type="gramEnd"/>
+      <w:r>
+        <w:t xml:space="preserve"> Pear and Watermelon juice bottles, thus the Kiwi bottles appear last in the output.</w:t>
+      </w:r>
+    </w:p>
+    <w:p>
+      <w:pPr>
+        <w:rPr>
+          <w:lang w:val="bg-BG"/>
+        </w:rPr>
+      </w:pPr>
+    </w:p>
+    <w:p>
+      <w:pPr>
+        <w:pStyle w:val="3"/>
         <w:rPr>
           <w:lang w:val="bg-BG"/>
         </w:rPr>
@@ -2742,7 +2765,7 @@
     </w:p>
     <w:tbl>
       <w:tblPr>
-        <w:tblStyle w:val="TableGrid"/>
+        <w:tblStyle w:val="af"/>
         <w:tblW w:w="10502" w:type="dxa"/>
         <w:tblInd w:w="23" w:type="dxa"/>
         <w:tblLayout w:type="fixed"/>
@@ -3087,15 +3110,15 @@
     </w:tbl>
     <w:p>
       <w:pPr>
-        <w:pStyle w:val="ListParagraph"/>
-        <w:rPr>
-          <w:lang w:val="bg-BG"/>
-        </w:rPr>
-      </w:pPr>
-    </w:p>
-    <w:p>
-      <w:pPr>
-        <w:pStyle w:val="Heading2"/>
+        <w:pStyle w:val="ac"/>
+        <w:rPr>
+          <w:lang w:val="bg-BG"/>
+        </w:rPr>
+      </w:pPr>
+    </w:p>
+    <w:p>
+      <w:pPr>
+        <w:pStyle w:val="2"/>
         <w:ind w:left="357" w:hanging="357"/>
         <w:rPr>
           <w:lang w:val="bg-BG"/>
@@ -3126,7 +3149,7 @@
     </w:p>
     <w:p>
       <w:pPr>
-        <w:pStyle w:val="Heading3"/>
+        <w:pStyle w:val="3"/>
         <w:rPr>
           <w:lang w:val="bg-BG"/>
         </w:rPr>
@@ -3267,7 +3290,7 @@
     </w:p>
     <w:p>
       <w:pPr>
-        <w:pStyle w:val="Heading3"/>
+        <w:pStyle w:val="3"/>
         <w:rPr>
           <w:lang w:val="bg-BG"/>
         </w:rPr>
@@ -3342,7 +3365,7 @@
     </w:p>
     <w:p>
       <w:pPr>
-        <w:pStyle w:val="Heading3"/>
+        <w:pStyle w:val="3"/>
         <w:rPr>
           <w:lang w:val="bg-BG"/>
         </w:rPr>
@@ -3353,7 +3376,7 @@
     </w:p>
     <w:tbl>
       <w:tblPr>
-        <w:tblStyle w:val="TableGrid"/>
+        <w:tblStyle w:val="af"/>
         <w:tblW w:w="10835" w:type="dxa"/>
         <w:tblInd w:w="23" w:type="dxa"/>
         <w:tblLayout w:type="fixed"/>
@@ -3569,6 +3592,7 @@
               <w:rPr>
                 <w:noProof/>
               </w:rPr>
+              <w:lastRenderedPageBreak/>
               <w:t>'Apple : 1.25',</w:t>
             </w:r>
           </w:p>
@@ -3639,6 +3663,7 @@
                 <w:bCs/>
                 <w:noProof/>
               </w:rPr>
+              <w:lastRenderedPageBreak/>
               <w:t>A</w:t>
             </w:r>
           </w:p>
@@ -3749,6 +3774,7 @@
                 <w:noProof/>
                 <w:lang w:val="bg-BG"/>
               </w:rPr>
+              <w:lastRenderedPageBreak/>
               <w:t xml:space="preserve">  </w:t>
             </w:r>
             <w:r>
@@ -4030,6 +4056,7 @@
                 <w:bCs/>
                 <w:noProof/>
               </w:rPr>
+              <w:lastRenderedPageBreak/>
               <w:t>'Rali Car : 2000000',</w:t>
             </w:r>
           </w:p>
@@ -4085,6 +4112,7 @@
                 <w:bCs/>
                 <w:noProof/>
               </w:rPr>
+              <w:lastRenderedPageBreak/>
               <w:t>B</w:t>
             </w:r>
           </w:p>
@@ -4194,6 +4222,7 @@
                 <w:bCs/>
                 <w:noProof/>
               </w:rPr>
+              <w:lastRenderedPageBreak/>
               <w:t>R</w:t>
             </w:r>
           </w:p>
@@ -4326,13 +4355,14 @@
     </w:tbl>
     <w:p>
       <w:pPr>
-        <w:pStyle w:val="Heading2"/>
+        <w:pStyle w:val="2"/>
         <w:ind w:left="357" w:hanging="357"/>
         <w:rPr>
           <w:lang w:val="bg-BG"/>
         </w:rPr>
       </w:pPr>
       <w:r>
+        <w:lastRenderedPageBreak/>
         <w:t>Auto-Engineering Company</w:t>
       </w:r>
     </w:p>
@@ -4375,7 +4405,7 @@
     </w:p>
     <w:p>
       <w:pPr>
-        <w:pStyle w:val="Heading3"/>
+        <w:pStyle w:val="3"/>
         <w:rPr>
           <w:lang w:val="bg-BG"/>
         </w:rPr>
@@ -4563,7 +4593,7 @@
     </w:p>
     <w:p>
       <w:pPr>
-        <w:pStyle w:val="Heading3"/>
+        <w:pStyle w:val="3"/>
         <w:rPr>
           <w:lang w:val="bg-BG"/>
         </w:rPr>
@@ -4712,7 +4742,7 @@
     </w:p>
     <w:p>
       <w:pPr>
-        <w:pStyle w:val="Heading3"/>
+        <w:pStyle w:val="3"/>
         <w:rPr>
           <w:lang w:val="bg-BG"/>
         </w:rPr>
@@ -4723,7 +4753,7 @@
     </w:p>
     <w:tbl>
       <w:tblPr>
-        <w:tblStyle w:val="TableGrid"/>
+        <w:tblStyle w:val="af"/>
         <w:tblW w:w="9276" w:type="dxa"/>
         <w:tblInd w:w="23" w:type="dxa"/>
         <w:tblLayout w:type="fixed"/>
@@ -5177,6 +5207,7 @@
                 <w:bCs/>
                 <w:noProof/>
               </w:rPr>
+              <w:lastRenderedPageBreak/>
               <w:t>###Jigula -&gt; 1000000</w:t>
             </w:r>
           </w:p>
@@ -5185,13 +5216,14 @@
     </w:tbl>
     <w:p>
       <w:pPr>
-        <w:pStyle w:val="Heading2"/>
+        <w:pStyle w:val="2"/>
         <w:ind w:left="357" w:hanging="357"/>
         <w:rPr>
           <w:lang w:val="bg-BG"/>
         </w:rPr>
       </w:pPr>
       <w:r>
+        <w:lastRenderedPageBreak/>
         <w:t>System Components</w:t>
       </w:r>
     </w:p>
@@ -5218,7 +5250,7 @@
     <w:p>
       <w:pPr>
         <w:rPr>
-          <w:lang w:val="bg-BG"/>
+          <w:lang w:val="en-GB"/>
         </w:rPr>
       </w:pPr>
       <w:r>
@@ -5233,11 +5265,19 @@
       <w:r>
         <w:t xml:space="preserve"> you’ve stored must be ordered by </w:t>
       </w:r>
-      <w:r>
-        <w:rPr>
-          <w:b/>
-        </w:rPr>
-        <w:t>amount of components</w:t>
+      <w:proofErr w:type="gramStart"/>
+      <w:r>
+        <w:rPr>
+          <w:b/>
+        </w:rPr>
+        <w:t>amount</w:t>
+      </w:r>
+      <w:proofErr w:type="gramEnd"/>
+      <w:r>
+        <w:rPr>
+          <w:b/>
+        </w:rPr>
+        <w:t xml:space="preserve"> of components</w:t>
       </w:r>
       <w:r>
         <w:t xml:space="preserve">, in </w:t>
@@ -5287,11 +5327,19 @@
       <w:r>
         <w:t xml:space="preserve"> must be ordered by </w:t>
       </w:r>
-      <w:r>
-        <w:rPr>
-          <w:b/>
-        </w:rPr>
-        <w:t>amount of Subcomponents</w:t>
+      <w:proofErr w:type="gramStart"/>
+      <w:r>
+        <w:rPr>
+          <w:b/>
+        </w:rPr>
+        <w:t>amount</w:t>
+      </w:r>
+      <w:proofErr w:type="gramEnd"/>
+      <w:r>
+        <w:rPr>
+          <w:b/>
+        </w:rPr>
+        <w:t xml:space="preserve"> of Subcomponents</w:t>
       </w:r>
       <w:r>
         <w:t xml:space="preserve">, in </w:t>
@@ -5308,7 +5356,7 @@
     </w:p>
     <w:p>
       <w:pPr>
-        <w:pStyle w:val="Heading3"/>
+        <w:pStyle w:val="3"/>
         <w:rPr>
           <w:lang w:val="bg-BG"/>
         </w:rPr>
@@ -5536,7 +5584,7 @@
     </w:p>
     <w:p>
       <w:pPr>
-        <w:pStyle w:val="Heading3"/>
+        <w:pStyle w:val="3"/>
         <w:rPr>
           <w:lang w:val="bg-BG"/>
         </w:rPr>
@@ -5679,7 +5727,7 @@
     </w:p>
     <w:p>
       <w:pPr>
-        <w:pStyle w:val="Heading3"/>
+        <w:pStyle w:val="3"/>
         <w:rPr>
           <w:lang w:val="bg-BG"/>
         </w:rPr>
@@ -5690,7 +5738,7 @@
     </w:p>
     <w:tbl>
       <w:tblPr>
-        <w:tblStyle w:val="TableGrid"/>
+        <w:tblStyle w:val="af"/>
         <w:tblW w:w="9985" w:type="dxa"/>
         <w:tblInd w:w="23" w:type="dxa"/>
         <w:tblLayout w:type="fixed"/>
@@ -5895,6 +5943,7 @@
               <w:rPr>
                 <w:noProof/>
               </w:rPr>
+              <w:lastRenderedPageBreak/>
               <w:t>'Lambda | CoreC | C4',</w:t>
             </w:r>
             <w:r>
@@ -5944,6 +5993,7 @@
                 <w:bCs/>
                 <w:noProof/>
               </w:rPr>
+              <w:lastRenderedPageBreak/>
               <w:t>Lambda</w:t>
             </w:r>
             <w:r>
@@ -6094,6 +6144,7 @@
                 <w:bCs/>
                 <w:noProof/>
               </w:rPr>
+              <w:lastRenderedPageBreak/>
               <w:t>|||Main Site</w:t>
             </w:r>
             <w:r>
@@ -6291,18 +6342,19 @@
     </w:tbl>
     <w:p>
       <w:pPr>
-        <w:pStyle w:val="Heading3"/>
-        <w:rPr>
-          <w:lang w:val="bg-BG"/>
-        </w:rPr>
-      </w:pPr>
-      <w:r>
+        <w:pStyle w:val="3"/>
+        <w:rPr>
+          <w:lang w:val="bg-BG"/>
+        </w:rPr>
+      </w:pPr>
+      <w:r>
+        <w:lastRenderedPageBreak/>
         <w:t>Hints</w:t>
       </w:r>
     </w:p>
     <w:p>
       <w:pPr>
-        <w:pStyle w:val="ListParagraph"/>
+        <w:pStyle w:val="ac"/>
         <w:numPr>
           <w:ilvl w:val="0"/>
           <w:numId w:val="2"/>
@@ -6318,7 +6370,7 @@
     </w:p>
     <w:p>
       <w:pPr>
-        <w:pStyle w:val="ListParagraph"/>
+        <w:pStyle w:val="ac"/>
         <w:numPr>
           <w:ilvl w:val="1"/>
           <w:numId w:val="2"/>
@@ -6376,7 +6428,7 @@
     </w:p>
     <w:p>
       <w:pPr>
-        <w:pStyle w:val="ListParagraph"/>
+        <w:pStyle w:val="ac"/>
         <w:numPr>
           <w:ilvl w:val="1"/>
           <w:numId w:val="2"/>
@@ -6483,7 +6535,7 @@
     </w:p>
     <w:p>
       <w:pPr>
-        <w:pStyle w:val="Heading2"/>
+        <w:pStyle w:val="2"/>
         <w:ind w:left="357" w:hanging="357"/>
         <w:rPr>
           <w:lang w:val="bg-BG"/>
@@ -6581,7 +6633,7 @@
     </w:p>
     <w:p>
       <w:pPr>
-        <w:pStyle w:val="Heading3"/>
+        <w:pStyle w:val="3"/>
         <w:rPr>
           <w:lang w:val="bg-BG"/>
         </w:rPr>
@@ -6645,7 +6697,7 @@
     </w:p>
     <w:p>
       <w:pPr>
-        <w:pStyle w:val="Heading3"/>
+        <w:pStyle w:val="3"/>
         <w:rPr>
           <w:lang w:val="bg-BG"/>
         </w:rPr>
@@ -6693,7 +6745,7 @@
     </w:p>
     <w:p>
       <w:pPr>
-        <w:pStyle w:val="Heading3"/>
+        <w:pStyle w:val="3"/>
         <w:rPr>
           <w:lang w:val="bg-BG"/>
         </w:rPr>
@@ -6704,7 +6756,7 @@
     </w:p>
     <w:tbl>
       <w:tblPr>
-        <w:tblStyle w:val="TableGrid"/>
+        <w:tblStyle w:val="af"/>
         <w:tblW w:w="10552" w:type="dxa"/>
         <w:tblInd w:w="23" w:type="dxa"/>
         <w:tblLayout w:type="fixed"/>
@@ -7260,6 +7312,7 @@
                 <w:bCs/>
                 <w:noProof/>
               </w:rPr>
+              <w:lastRenderedPageBreak/>
               <w:t>'Renard',</w:t>
             </w:r>
             <w:r>
@@ -7295,6 +7348,7 @@
                 <w:bCs/>
                 <w:noProof/>
               </w:rPr>
+              <w:lastRenderedPageBreak/>
               <w:t>Rot</w:t>
             </w:r>
             <w:r>
@@ -7460,6 +7514,7 @@
                 <w:bCs/>
                 <w:noProof/>
               </w:rPr>
+              <w:lastRenderedPageBreak/>
               <w:t>Ignatius</w:t>
             </w:r>
             <w:r>
@@ -7483,18 +7538,19 @@
     </w:tbl>
     <w:p>
       <w:pPr>
-        <w:pStyle w:val="Heading3"/>
-        <w:rPr>
-          <w:lang w:val="bg-BG"/>
-        </w:rPr>
-      </w:pPr>
-      <w:r>
+        <w:pStyle w:val="3"/>
+        <w:rPr>
+          <w:lang w:val="bg-BG"/>
+        </w:rPr>
+      </w:pPr>
+      <w:r>
+        <w:lastRenderedPageBreak/>
         <w:t>Hints</w:t>
       </w:r>
     </w:p>
     <w:p>
       <w:pPr>
-        <w:pStyle w:val="ListParagraph"/>
+        <w:pStyle w:val="ac"/>
         <w:numPr>
           <w:ilvl w:val="0"/>
           <w:numId w:val="2"/>
@@ -7540,7 +7596,7 @@
     </w:p>
     <w:p>
       <w:pPr>
-        <w:pStyle w:val="Heading2"/>
+        <w:pStyle w:val="2"/>
         <w:ind w:left="357" w:hanging="357"/>
         <w:rPr>
           <w:lang w:val="bg-BG"/>
@@ -7557,7 +7613,15 @@
         </w:rPr>
       </w:pPr>
       <w:r>
-        <w:t xml:space="preserve">You are tasked with storing sequences of numbers. You will receive an unknown amount of </w:t>
+        <w:t xml:space="preserve">You are tasked with storing sequences of numbers. You will receive an unknown </w:t>
+      </w:r>
+      <w:proofErr w:type="gramStart"/>
+      <w:r>
+        <w:t>amount</w:t>
+      </w:r>
+      <w:proofErr w:type="gramEnd"/>
+      <w:r>
+        <w:t xml:space="preserve"> of </w:t>
       </w:r>
       <w:r>
         <w:rPr>
@@ -7668,7 +7732,15 @@
         <w:t>length</w:t>
       </w:r>
       <w:r>
-        <w:t xml:space="preserve">, if two arrays have the same length they should be printed in </w:t>
+        <w:t xml:space="preserve">, if two arrays have the same </w:t>
+      </w:r>
+      <w:proofErr w:type="gramStart"/>
+      <w:r>
+        <w:t>length</w:t>
+      </w:r>
+      <w:proofErr w:type="gramEnd"/>
+      <w:r>
+        <w:t xml:space="preserve"> they should be printed in </w:t>
       </w:r>
       <w:r>
         <w:rPr>
@@ -7774,7 +7846,7 @@
     </w:p>
     <w:p>
       <w:pPr>
-        <w:pStyle w:val="Heading3"/>
+        <w:pStyle w:val="3"/>
         <w:rPr>
           <w:lang w:val="bg-BG"/>
         </w:rPr>
@@ -7813,7 +7885,7 @@
     </w:p>
     <w:p>
       <w:pPr>
-        <w:pStyle w:val="Heading3"/>
+        <w:pStyle w:val="3"/>
         <w:rPr>
           <w:lang w:val="bg-BG"/>
         </w:rPr>
@@ -7914,26 +7986,34 @@
         <w:t xml:space="preserve"> , following </w:t>
       </w:r>
       <w:r>
-        <w:t>the above mentioned ordering.</w:t>
-      </w:r>
-    </w:p>
-    <w:p>
-      <w:pPr>
-        <w:rPr>
-          <w:lang w:val="bg-BG"/>
-        </w:rPr>
-      </w:pPr>
-    </w:p>
-    <w:p>
-      <w:pPr>
-        <w:rPr>
-          <w:lang w:val="bg-BG"/>
-        </w:rPr>
-      </w:pPr>
-    </w:p>
-    <w:p>
-      <w:pPr>
-        <w:pStyle w:val="Heading3"/>
+        <w:t xml:space="preserve">the </w:t>
+      </w:r>
+      <w:proofErr w:type="gramStart"/>
+      <w:r>
+        <w:t>above mentioned</w:t>
+      </w:r>
+      <w:proofErr w:type="gramEnd"/>
+      <w:r>
+        <w:t xml:space="preserve"> ordering.</w:t>
+      </w:r>
+    </w:p>
+    <w:p>
+      <w:pPr>
+        <w:rPr>
+          <w:lang w:val="bg-BG"/>
+        </w:rPr>
+      </w:pPr>
+    </w:p>
+    <w:p>
+      <w:pPr>
+        <w:rPr>
+          <w:lang w:val="bg-BG"/>
+        </w:rPr>
+      </w:pPr>
+    </w:p>
+    <w:p>
+      <w:pPr>
+        <w:pStyle w:val="3"/>
         <w:rPr>
           <w:lang w:val="bg-BG"/>
         </w:rPr>
@@ -7944,7 +8024,7 @@
     </w:p>
     <w:tbl>
       <w:tblPr>
-        <w:tblStyle w:val="TableGrid"/>
+        <w:tblStyle w:val="af"/>
         <w:tblW w:w="10695" w:type="dxa"/>
         <w:tblInd w:w="23" w:type="dxa"/>
         <w:tblLayout w:type="fixed"/>
@@ -8038,6 +8118,7 @@
                 <w:lang w:val="bg-BG"/>
               </w:rPr>
             </w:pPr>
+            <w:bookmarkStart w:id="0" w:name="_GoBack"/>
             <w:r>
               <w:rPr>
                 <w:noProof/>
@@ -8073,6 +8154,7 @@
               </w:rPr>
               <w:t>"[4, -3, 3, -2, 2, -1, 1, 0]"]</w:t>
             </w:r>
+            <w:bookmarkEnd w:id="0"/>
           </w:p>
         </w:tc>
         <w:tc>
@@ -8127,7 +8209,7 @@
     </w:p>
     <w:tbl>
       <w:tblPr>
-        <w:tblStyle w:val="TableGrid"/>
+        <w:tblStyle w:val="af"/>
         <w:tblW w:w="10695" w:type="dxa"/>
         <w:tblInd w:w="23" w:type="dxa"/>
         <w:tblLayout w:type="fixed"/>
@@ -8288,7 +8370,7 @@
     </w:tbl>
     <w:p>
       <w:pPr>
-        <w:pStyle w:val="Heading3"/>
+        <w:pStyle w:val="3"/>
         <w:rPr>
           <w:lang w:val="bg-BG"/>
         </w:rPr>
@@ -8299,7 +8381,7 @@
     </w:p>
     <w:p>
       <w:pPr>
-        <w:pStyle w:val="ListParagraph"/>
+        <w:pStyle w:val="ac"/>
         <w:numPr>
           <w:ilvl w:val="0"/>
           <w:numId w:val="2"/>
@@ -8314,7 +8396,7 @@
     </w:p>
     <w:p>
       <w:pPr>
-        <w:pStyle w:val="ListParagraph"/>
+        <w:pStyle w:val="ac"/>
         <w:numPr>
           <w:ilvl w:val="0"/>
           <w:numId w:val="2"/>
@@ -8329,7 +8411,7 @@
     </w:p>
     <w:p>
       <w:pPr>
-        <w:pStyle w:val="Heading2"/>
+        <w:pStyle w:val="2"/>
         <w:ind w:left="357" w:hanging="357"/>
         <w:rPr>
           <w:lang w:val="bg-BG"/>
@@ -8411,6 +8493,7 @@
         </w:rPr>
       </w:pPr>
       <w:r>
+        <w:lastRenderedPageBreak/>
         <w:t>"{gladiator} vs {gladiator}"</w:t>
       </w:r>
     </w:p>
@@ -8578,7 +8661,7 @@
     </w:p>
     <w:p>
       <w:pPr>
-        <w:pStyle w:val="Heading3"/>
+        <w:pStyle w:val="3"/>
         <w:rPr>
           <w:lang w:val="bg-BG"/>
         </w:rPr>
@@ -8608,7 +8691,7 @@
     </w:p>
     <w:p>
       <w:pPr>
-        <w:pStyle w:val="ListParagraph"/>
+        <w:pStyle w:val="ac"/>
         <w:numPr>
           <w:ilvl w:val="0"/>
           <w:numId w:val="3"/>
@@ -8627,7 +8710,7 @@
     </w:p>
     <w:p>
       <w:pPr>
-        <w:pStyle w:val="ListParagraph"/>
+        <w:pStyle w:val="ac"/>
         <w:numPr>
           <w:ilvl w:val="0"/>
           <w:numId w:val="3"/>
@@ -8659,7 +8742,7 @@
     </w:p>
     <w:p>
       <w:pPr>
-        <w:pStyle w:val="ListParagraph"/>
+        <w:pStyle w:val="ac"/>
         <w:numPr>
           <w:ilvl w:val="0"/>
           <w:numId w:val="3"/>
@@ -8704,7 +8787,7 @@
     </w:p>
     <w:p>
       <w:pPr>
-        <w:pStyle w:val="ListParagraph"/>
+        <w:pStyle w:val="ac"/>
         <w:numPr>
           <w:ilvl w:val="0"/>
           <w:numId w:val="3"/>
@@ -8736,7 +8819,7 @@
     </w:p>
     <w:p>
       <w:pPr>
-        <w:pStyle w:val="ListParagraph"/>
+        <w:pStyle w:val="ac"/>
         <w:numPr>
           <w:ilvl w:val="0"/>
           <w:numId w:val="3"/>
@@ -8770,7 +8853,7 @@
     </w:p>
     <w:p>
       <w:pPr>
-        <w:pStyle w:val="Heading3"/>
+        <w:pStyle w:val="3"/>
         <w:rPr>
           <w:lang w:val="bg-BG"/>
         </w:rPr>
@@ -8781,7 +8864,7 @@
     </w:p>
     <w:p>
       <w:pPr>
-        <w:pStyle w:val="ListParagraph"/>
+        <w:pStyle w:val="ac"/>
         <w:numPr>
           <w:ilvl w:val="0"/>
           <w:numId w:val="3"/>
@@ -8854,7 +8937,7 @@
     </w:p>
     <w:p>
       <w:pPr>
-        <w:pStyle w:val="Heading3"/>
+        <w:pStyle w:val="3"/>
         <w:rPr>
           <w:noProof/>
           <w:lang w:val="bg-BG"/>
@@ -8869,7 +8952,7 @@
     </w:p>
     <w:tbl>
       <w:tblPr>
-        <w:tblStyle w:val="TableGrid"/>
+        <w:tblStyle w:val="af"/>
         <w:tblW w:w="10772" w:type="dxa"/>
         <w:tblInd w:w="23" w:type="dxa"/>
         <w:tblCellMar>
@@ -9287,6 +9370,7 @@
                 <w:bCs/>
                 <w:noProof/>
               </w:rPr>
+              <w:lastRenderedPageBreak/>
               <w:t>Pesho -&gt; Duck -&gt; 400</w:t>
             </w:r>
           </w:p>
@@ -9626,15 +9710,20 @@
     </w:tbl>
     <w:p>
       <w:pPr>
-        <w:pStyle w:val="Heading2"/>
+        <w:pStyle w:val="2"/>
         <w:ind w:left="357" w:hanging="357"/>
         <w:rPr>
           <w:lang w:val="bg-BG"/>
         </w:rPr>
       </w:pPr>
       <w:r>
-        <w:t>*Game of Epicness</w:t>
-      </w:r>
+        <w:t xml:space="preserve">*Game of </w:t>
+      </w:r>
+      <w:proofErr w:type="spellStart"/>
+      <w:r>
+        <w:t>Epicness</w:t>
+      </w:r>
+      <w:proofErr w:type="spellEnd"/>
     </w:p>
     <w:p>
       <w:pPr>
@@ -9711,33 +9800,33 @@
       </w:r>
       <w:r>
         <w:rPr>
-          <w:rStyle w:val="Strong"/>
+          <w:rStyle w:val="ab"/>
         </w:rPr>
         <w:t xml:space="preserve">array of kingdoms </w:t>
       </w:r>
       <w:r>
         <w:rPr>
-          <w:rStyle w:val="Strong"/>
+          <w:rStyle w:val="ab"/>
           <w:b w:val="0"/>
         </w:rPr>
         <w:t>with</w:t>
       </w:r>
       <w:r>
         <w:rPr>
-          <w:rStyle w:val="Strong"/>
+          <w:rStyle w:val="ab"/>
         </w:rPr>
         <w:t xml:space="preserve"> generals </w:t>
       </w:r>
       <w:r>
         <w:rPr>
-          <w:rStyle w:val="Strong"/>
+          <w:rStyle w:val="ab"/>
           <w:b w:val="0"/>
         </w:rPr>
         <w:t>and their</w:t>
       </w:r>
       <w:r>
         <w:rPr>
-          <w:rStyle w:val="Strong"/>
+          <w:rStyle w:val="ab"/>
         </w:rPr>
         <w:t xml:space="preserve"> army</w:t>
       </w:r>
@@ -9746,7 +9835,7 @@
       </w:r>
       <w:r>
         <w:rPr>
-          <w:rStyle w:val="Strong"/>
+          <w:rStyle w:val="ab"/>
         </w:rPr>
         <w:t>object</w:t>
       </w:r>
@@ -9981,6 +10070,7 @@
         </w:rPr>
         <w:t>[ "{</w:t>
       </w:r>
+      <w:proofErr w:type="spellStart"/>
       <w:r>
         <w:rPr>
           <w:b/>
@@ -9988,12 +10078,14 @@
         </w:rPr>
         <w:t>AttackingKingdom</w:t>
       </w:r>
+      <w:proofErr w:type="spellEnd"/>
       <w:r>
         <w:rPr>
           <w:b/>
         </w:rPr>
         <w:t>} ", "{</w:t>
       </w:r>
+      <w:proofErr w:type="spellStart"/>
       <w:r>
         <w:rPr>
           <w:b/>
@@ -10001,12 +10093,14 @@
         </w:rPr>
         <w:t>AttackingGeneral</w:t>
       </w:r>
+      <w:proofErr w:type="spellEnd"/>
       <w:r>
         <w:rPr>
           <w:b/>
         </w:rPr>
         <w:t>}", "{</w:t>
       </w:r>
+      <w:proofErr w:type="spellStart"/>
       <w:r>
         <w:rPr>
           <w:b/>
@@ -10014,12 +10108,14 @@
         </w:rPr>
         <w:t>DefendingKingdom</w:t>
       </w:r>
+      <w:proofErr w:type="spellEnd"/>
       <w:r>
         <w:rPr>
           <w:b/>
         </w:rPr>
         <w:t>} ", "{</w:t>
       </w:r>
+      <w:proofErr w:type="spellStart"/>
       <w:r>
         <w:rPr>
           <w:b/>
@@ -10027,11 +10123,26 @@
         </w:rPr>
         <w:t>DefendingGeneral</w:t>
       </w:r>
-      <w:r>
-        <w:rPr>
-          <w:b/>
-        </w:rPr>
-        <w:t>}" ],</w:t>
+      <w:proofErr w:type="spellEnd"/>
+      <w:r>
+        <w:rPr>
+          <w:b/>
+        </w:rPr>
+        <w:t>}</w:t>
+      </w:r>
+      <w:proofErr w:type="gramStart"/>
+      <w:r>
+        <w:rPr>
+          <w:b/>
+        </w:rPr>
+        <w:t>" ]</w:t>
+      </w:r>
+      <w:proofErr w:type="gramEnd"/>
+      <w:r>
+        <w:rPr>
+          <w:b/>
+        </w:rPr>
+        <w:t>,</w:t>
       </w:r>
     </w:p>
     <w:p>
@@ -10500,7 +10611,7 @@
     </w:p>
     <w:p>
       <w:pPr>
-        <w:pStyle w:val="Heading3"/>
+        <w:pStyle w:val="3"/>
         <w:rPr>
           <w:lang w:val="bg-BG"/>
         </w:rPr>
@@ -10529,7 +10640,7 @@
       </w:r>
       <w:r>
         <w:rPr>
-          <w:rStyle w:val="Strong"/>
+          <w:rStyle w:val="ab"/>
         </w:rPr>
         <w:t>array of objects</w:t>
       </w:r>
@@ -10548,7 +10659,7 @@
     </w:p>
     <w:p>
       <w:pPr>
-        <w:pStyle w:val="Heading3"/>
+        <w:pStyle w:val="3"/>
         <w:rPr>
           <w:lang w:val="bg-BG"/>
         </w:rPr>
@@ -10568,7 +10679,7 @@
       </w:r>
       <w:r>
         <w:rPr>
-          <w:rStyle w:val="Strong"/>
+          <w:rStyle w:val="ab"/>
         </w:rPr>
         <w:t>console</w:t>
       </w:r>
@@ -10614,18 +10725,19 @@
     </w:p>
     <w:p>
       <w:pPr>
-        <w:pStyle w:val="Heading3"/>
-        <w:rPr>
-          <w:lang w:val="bg-BG"/>
-        </w:rPr>
-      </w:pPr>
-      <w:r>
+        <w:pStyle w:val="3"/>
+        <w:rPr>
+          <w:lang w:val="bg-BG"/>
+        </w:rPr>
+      </w:pPr>
+      <w:r>
+        <w:lastRenderedPageBreak/>
         <w:t>Constraints</w:t>
       </w:r>
     </w:p>
     <w:p>
       <w:pPr>
-        <w:pStyle w:val="ListParagraph"/>
+        <w:pStyle w:val="ac"/>
         <w:numPr>
           <w:ilvl w:val="0"/>
           <w:numId w:val="4"/>
@@ -10680,7 +10792,7 @@
     </w:p>
     <w:p>
       <w:pPr>
-        <w:pStyle w:val="ListParagraph"/>
+        <w:pStyle w:val="ac"/>
         <w:numPr>
           <w:ilvl w:val="0"/>
           <w:numId w:val="4"/>
@@ -10735,7 +10847,7 @@
     </w:p>
     <w:p>
       <w:pPr>
-        <w:pStyle w:val="ListParagraph"/>
+        <w:pStyle w:val="ac"/>
         <w:numPr>
           <w:ilvl w:val="0"/>
           <w:numId w:val="4"/>
@@ -10770,12 +10882,26 @@
         <w:rPr>
           <w:b/>
         </w:rPr>
-        <w:t>[0..1,000,000] inclusive</w:t>
-      </w:r>
-    </w:p>
-    <w:p>
-      <w:pPr>
-        <w:pStyle w:val="ListParagraph"/>
+        <w:t>[</w:t>
+      </w:r>
+      <w:proofErr w:type="gramStart"/>
+      <w:r>
+        <w:rPr>
+          <w:b/>
+        </w:rPr>
+        <w:t>0..</w:t>
+      </w:r>
+      <w:proofErr w:type="gramEnd"/>
+      <w:r>
+        <w:rPr>
+          <w:b/>
+        </w:rPr>
+        <w:t>1,000,000] inclusive</w:t>
+      </w:r>
+    </w:p>
+    <w:p>
+      <w:pPr>
+        <w:pStyle w:val="ac"/>
         <w:numPr>
           <w:ilvl w:val="0"/>
           <w:numId w:val="4"/>
@@ -10815,7 +10941,7 @@
     </w:p>
     <w:p>
       <w:pPr>
-        <w:pStyle w:val="ListParagraph"/>
+        <w:pStyle w:val="ac"/>
         <w:numPr>
           <w:ilvl w:val="0"/>
           <w:numId w:val="4"/>
@@ -10864,7 +10990,7 @@
     </w:p>
     <w:p>
       <w:pPr>
-        <w:pStyle w:val="Heading3"/>
+        <w:pStyle w:val="3"/>
         <w:rPr>
           <w:lang w:val="bg-BG"/>
         </w:rPr>
@@ -10875,7 +11001,7 @@
     </w:p>
     <w:tbl>
       <w:tblPr>
-        <w:tblStyle w:val="TableGrid"/>
+        <w:tblStyle w:val="af"/>
         <w:tblW w:w="10428" w:type="dxa"/>
         <w:tblInd w:w="23" w:type="dxa"/>
         <w:tblLayout w:type="fixed"/>
@@ -11363,7 +11489,7 @@
     </w:p>
     <w:tbl>
       <w:tblPr>
-        <w:tblStyle w:val="TableGrid"/>
+        <w:tblStyle w:val="af"/>
         <w:tblW w:w="10428" w:type="dxa"/>
         <w:tblInd w:w="23" w:type="dxa"/>
         <w:tblLayout w:type="fixed"/>
@@ -11403,6 +11529,7 @@
               <w:rPr>
                 <w:b/>
               </w:rPr>
+              <w:lastRenderedPageBreak/>
               <w:t>Input</w:t>
             </w:r>
           </w:p>
@@ -11664,7 +11791,7 @@
     </w:p>
     <w:tbl>
       <w:tblPr>
-        <w:tblStyle w:val="TableGrid"/>
+        <w:tblStyle w:val="af"/>
         <w:tblW w:w="10428" w:type="dxa"/>
         <w:tblInd w:w="23" w:type="dxa"/>
         <w:tblLayout w:type="fixed"/>
@@ -11958,7 +12085,7 @@
 </file>
 
 <file path=word/endnotes.xml><?xml version="1.0" encoding="utf-8"?>
-<w:endnotes xmlns:wpc="http://schemas.microsoft.com/office/word/2010/wordprocessingCanvas" xmlns:cx="http://schemas.microsoft.com/office/drawing/2014/chartex" xmlns:cx1="http://schemas.microsoft.com/office/drawing/2015/9/8/chartex" xmlns:mc="http://schemas.openxmlformats.org/markup-compatibility/2006" xmlns:o="urn:schemas-microsoft-com:office:office" xmlns:r="http://schemas.openxmlformats.org/officeDocument/2006/relationships" xmlns:m="http://schemas.openxmlformats.org/officeDocument/2006/math" xmlns:v="urn:schemas-microsoft-com:vml" xmlns:wp14="http://schemas.microsoft.com/office/word/2010/wordprocessingDrawing" xmlns:wp="http://schemas.openxmlformats.org/drawingml/2006/wordprocessingDrawing" xmlns:w10="urn:schemas-microsoft-com:office:word" xmlns:w="http://schemas.openxmlformats.org/wordprocessingml/2006/main" xmlns:w14="http://schemas.microsoft.com/office/word/2010/wordml" xmlns:w15="http://schemas.microsoft.com/office/word/2012/wordml" xmlns:w16se="http://schemas.microsoft.com/office/word/2015/wordml/symex" xmlns:wpg="http://schemas.microsoft.com/office/word/2010/wordprocessingGroup" xmlns:wpi="http://schemas.microsoft.com/office/word/2010/wordprocessingInk" xmlns:wne="http://schemas.microsoft.com/office/word/2006/wordml" xmlns:wps="http://schemas.microsoft.com/office/word/2010/wordprocessingShape" mc:Ignorable="w14 w15 w16se wp14">
+<w:endnotes xmlns:wpc="http://schemas.microsoft.com/office/word/2010/wordprocessingCanvas" xmlns:cx="http://schemas.microsoft.com/office/drawing/2014/chartex" xmlns:cx1="http://schemas.microsoft.com/office/drawing/2015/9/8/chartex" xmlns:cx2="http://schemas.microsoft.com/office/drawing/2015/10/21/chartex" xmlns:cx3="http://schemas.microsoft.com/office/drawing/2016/5/9/chartex" xmlns:cx4="http://schemas.microsoft.com/office/drawing/2016/5/10/chartex" xmlns:cx5="http://schemas.microsoft.com/office/drawing/2016/5/11/chartex" xmlns:cx6="http://schemas.microsoft.com/office/drawing/2016/5/12/chartex" xmlns:cx7="http://schemas.microsoft.com/office/drawing/2016/5/13/chartex" xmlns:cx8="http://schemas.microsoft.com/office/drawing/2016/5/14/chartex" xmlns:mc="http://schemas.openxmlformats.org/markup-compatibility/2006" xmlns:aink="http://schemas.microsoft.com/office/drawing/2016/ink" xmlns:am3d="http://schemas.microsoft.com/office/drawing/2017/model3d" xmlns:o="urn:schemas-microsoft-com:office:office" xmlns:r="http://schemas.openxmlformats.org/officeDocument/2006/relationships" xmlns:m="http://schemas.openxmlformats.org/officeDocument/2006/math" xmlns:v="urn:schemas-microsoft-com:vml" xmlns:wp14="http://schemas.microsoft.com/office/word/2010/wordprocessingDrawing" xmlns:wp="http://schemas.openxmlformats.org/drawingml/2006/wordprocessingDrawing" xmlns:w10="urn:schemas-microsoft-com:office:word" xmlns:w="http://schemas.openxmlformats.org/wordprocessingml/2006/main" xmlns:w14="http://schemas.microsoft.com/office/word/2010/wordml" xmlns:w15="http://schemas.microsoft.com/office/word/2012/wordml" xmlns:w16cid="http://schemas.microsoft.com/office/word/2016/wordml/cid" xmlns:w16se="http://schemas.microsoft.com/office/word/2015/wordml/symex" xmlns:wpg="http://schemas.microsoft.com/office/word/2010/wordprocessingGroup" xmlns:wpi="http://schemas.microsoft.com/office/word/2010/wordprocessingInk" xmlns:wne="http://schemas.microsoft.com/office/word/2006/wordml" xmlns:wps="http://schemas.microsoft.com/office/word/2010/wordprocessingShape" mc:Ignorable="w14 w15 w16se w16cid wp14">
   <w:endnote w:type="separator" w:id="-1">
     <w:p>
       <w:pPr>
@@ -11983,10 +12110,10 @@
 </file>
 
 <file path=word/footer1.xml><?xml version="1.0" encoding="utf-8"?>
-<w:ftr xmlns:wpc="http://schemas.microsoft.com/office/word/2010/wordprocessingCanvas" xmlns:cx="http://schemas.microsoft.com/office/drawing/2014/chartex" xmlns:cx1="http://schemas.microsoft.com/office/drawing/2015/9/8/chartex" xmlns:mc="http://schemas.openxmlformats.org/markup-compatibility/2006" xmlns:o="urn:schemas-microsoft-com:office:office" xmlns:r="http://schemas.openxmlformats.org/officeDocument/2006/relationships" xmlns:m="http://schemas.openxmlformats.org/officeDocument/2006/math" xmlns:v="urn:schemas-microsoft-com:vml" xmlns:wp14="http://schemas.microsoft.com/office/word/2010/wordprocessingDrawing" xmlns:wp="http://schemas.openxmlformats.org/drawingml/2006/wordprocessingDrawing" xmlns:w10="urn:schemas-microsoft-com:office:word" xmlns:w="http://schemas.openxmlformats.org/wordprocessingml/2006/main" xmlns:w14="http://schemas.microsoft.com/office/word/2010/wordml" xmlns:w15="http://schemas.microsoft.com/office/word/2012/wordml" xmlns:w16se="http://schemas.microsoft.com/office/word/2015/wordml/symex" xmlns:wpg="http://schemas.microsoft.com/office/word/2010/wordprocessingGroup" xmlns:wpi="http://schemas.microsoft.com/office/word/2010/wordprocessingInk" xmlns:wne="http://schemas.microsoft.com/office/word/2006/wordml" xmlns:wps="http://schemas.microsoft.com/office/word/2010/wordprocessingShape" mc:Ignorable="w14 w15 w16se wp14">
+<w:ftr xmlns:wpc="http://schemas.microsoft.com/office/word/2010/wordprocessingCanvas" xmlns:cx="http://schemas.microsoft.com/office/drawing/2014/chartex" xmlns:cx1="http://schemas.microsoft.com/office/drawing/2015/9/8/chartex" xmlns:cx2="http://schemas.microsoft.com/office/drawing/2015/10/21/chartex" xmlns:cx3="http://schemas.microsoft.com/office/drawing/2016/5/9/chartex" xmlns:cx4="http://schemas.microsoft.com/office/drawing/2016/5/10/chartex" xmlns:cx5="http://schemas.microsoft.com/office/drawing/2016/5/11/chartex" xmlns:cx6="http://schemas.microsoft.com/office/drawing/2016/5/12/chartex" xmlns:cx7="http://schemas.microsoft.com/office/drawing/2016/5/13/chartex" xmlns:cx8="http://schemas.microsoft.com/office/drawing/2016/5/14/chartex" xmlns:mc="http://schemas.openxmlformats.org/markup-compatibility/2006" xmlns:aink="http://schemas.microsoft.com/office/drawing/2016/ink" xmlns:am3d="http://schemas.microsoft.com/office/drawing/2017/model3d" xmlns:o="urn:schemas-microsoft-com:office:office" xmlns:r="http://schemas.openxmlformats.org/officeDocument/2006/relationships" xmlns:m="http://schemas.openxmlformats.org/officeDocument/2006/math" xmlns:v="urn:schemas-microsoft-com:vml" xmlns:wp14="http://schemas.microsoft.com/office/word/2010/wordprocessingDrawing" xmlns:wp="http://schemas.openxmlformats.org/drawingml/2006/wordprocessingDrawing" xmlns:w10="urn:schemas-microsoft-com:office:word" xmlns:w="http://schemas.openxmlformats.org/wordprocessingml/2006/main" xmlns:w14="http://schemas.microsoft.com/office/word/2010/wordml" xmlns:w15="http://schemas.microsoft.com/office/word/2012/wordml" xmlns:w16cid="http://schemas.microsoft.com/office/word/2016/wordml/cid" xmlns:w16se="http://schemas.microsoft.com/office/word/2015/wordml/symex" xmlns:wpg="http://schemas.microsoft.com/office/word/2010/wordprocessingGroup" xmlns:wpi="http://schemas.microsoft.com/office/word/2010/wordprocessingInk" xmlns:wne="http://schemas.microsoft.com/office/word/2006/wordml" xmlns:wps="http://schemas.microsoft.com/office/word/2010/wordprocessingShape" mc:Ignorable="w14 w15 w16se w16cid wp14">
   <w:p>
     <w:pPr>
-      <w:pStyle w:val="Footer"/>
+      <w:pStyle w:val="a5"/>
     </w:pPr>
     <w:r>
       <w:rPr>
@@ -12174,17 +12301,26 @@
                             </w:rPr>
                             <w:t xml:space="preserve">© </w:t>
                           </w:r>
+                          <w:proofErr w:type="spellStart"/>
                           <w:r>
                             <w:rPr>
                               <w:sz w:val="17"/>
                               <w:szCs w:val="17"/>
                             </w:rPr>
-                            <w:t xml:space="preserve">SoftUni – </w:t>
+                            <w:t>SoftUni</w:t>
+                          </w:r>
+                          <w:proofErr w:type="spellEnd"/>
+                          <w:r>
+                            <w:rPr>
+                              <w:sz w:val="17"/>
+                              <w:szCs w:val="17"/>
+                            </w:rPr>
+                            <w:t xml:space="preserve"> – </w:t>
                           </w:r>
                           <w:hyperlink r:id="rId1" w:history="1">
                             <w:r>
                               <w:rPr>
-                                <w:rStyle w:val="Hyperlink"/>
+                                <w:rStyle w:val="a9"/>
                                 <w:color w:val="0882DE"/>
                                 <w:sz w:val="17"/>
                                 <w:szCs w:val="17"/>
@@ -12517,7 +12653,7 @@
                                               <a14:useLocalDpi xmlns:a14="http://schemas.microsoft.com/office/drawing/2010/main" val="0"/>
                                             </a:ext>
                                             <a:ext uri="{837473B0-CC2E-450A-ABE3-18F120FF3D39}">
-                                              <a1611:picAttrSrcUrl xmlns:a1611="http://schemas.microsoft.com/office/drawing/2016/11/main" xmlns:w16cid="http://schemas.microsoft.com/office/word/2016/wordml/cid" xmlns:w="http://schemas.openxmlformats.org/wordprocessingml/2006/main" xmlns:w10="urn:schemas-microsoft-com:office:word" xmlns:v="urn:schemas-microsoft-com:vml" xmlns:o="urn:schemas-microsoft-com:office:office" xmlns:am3d="http://schemas.microsoft.com/office/drawing/2017/model3d" xmlns:aink="http://schemas.microsoft.com/office/drawing/2016/ink" xmlns:cx8="http://schemas.microsoft.com/office/drawing/2016/5/14/chartex" xmlns:cx7="http://schemas.microsoft.com/office/drawing/2016/5/13/chartex" xmlns:cx6="http://schemas.microsoft.com/office/drawing/2016/5/12/chartex" xmlns:cx5="http://schemas.microsoft.com/office/drawing/2016/5/11/chartex" xmlns:cx4="http://schemas.microsoft.com/office/drawing/2016/5/10/chartex" xmlns:cx3="http://schemas.microsoft.com/office/drawing/2016/5/9/chartex" xmlns:cx2="http://schemas.microsoft.com/office/drawing/2015/10/21/chartex" xmlns="" r:id="rId9"/>
+                                              <a1611:picAttrSrcUrl xmlns:a1611="http://schemas.microsoft.com/office/drawing/2016/11/main" r:id="rId9"/>
                                             </a:ext>
                                           </a:extLst>
                                         </a:blip>
@@ -12883,17 +13019,26 @@
                       </w:rPr>
                       <w:t xml:space="preserve">© </w:t>
                     </w:r>
+                    <w:proofErr w:type="spellStart"/>
                     <w:r>
                       <w:rPr>
                         <w:sz w:val="17"/>
                         <w:szCs w:val="17"/>
                       </w:rPr>
-                      <w:t xml:space="preserve">SoftUni – </w:t>
+                      <w:t>SoftUni</w:t>
+                    </w:r>
+                    <w:proofErr w:type="spellEnd"/>
+                    <w:r>
+                      <w:rPr>
+                        <w:sz w:val="17"/>
+                        <w:szCs w:val="17"/>
+                      </w:rPr>
+                      <w:t xml:space="preserve"> – </w:t>
                     </w:r>
                     <w:hyperlink r:id="rId20" w:history="1">
                       <w:r>
                         <w:rPr>
-                          <w:rStyle w:val="Hyperlink"/>
+                          <w:rStyle w:val="a9"/>
                           <w:color w:val="0882DE"/>
                           <w:sz w:val="17"/>
                           <w:szCs w:val="17"/>
@@ -13226,7 +13371,7 @@
                                         <a14:useLocalDpi xmlns:a14="http://schemas.microsoft.com/office/drawing/2010/main" val="0"/>
                                       </a:ext>
                                       <a:ext uri="{837473B0-CC2E-450A-ABE3-18F120FF3D39}">
-                                        <a1611:picAttrSrcUrl xmlns:a1611="http://schemas.microsoft.com/office/drawing/2016/11/main" xmlns:w16cid="http://schemas.microsoft.com/office/word/2016/wordml/cid" xmlns:w="http://schemas.openxmlformats.org/wordprocessingml/2006/main" xmlns:w10="urn:schemas-microsoft-com:office:word" xmlns:v="urn:schemas-microsoft-com:vml" xmlns:o="urn:schemas-microsoft-com:office:office" xmlns:am3d="http://schemas.microsoft.com/office/drawing/2017/model3d" xmlns:aink="http://schemas.microsoft.com/office/drawing/2016/ink" xmlns:cx8="http://schemas.microsoft.com/office/drawing/2016/5/14/chartex" xmlns:cx7="http://schemas.microsoft.com/office/drawing/2016/5/13/chartex" xmlns:cx6="http://schemas.microsoft.com/office/drawing/2016/5/12/chartex" xmlns:cx5="http://schemas.microsoft.com/office/drawing/2016/5/11/chartex" xmlns:cx4="http://schemas.microsoft.com/office/drawing/2016/5/10/chartex" xmlns:cx3="http://schemas.microsoft.com/office/drawing/2016/5/9/chartex" xmlns:cx2="http://schemas.microsoft.com/office/drawing/2015/10/21/chartex" xmlns="" r:id="rId9"/>
+                                        <a1611:picAttrSrcUrl xmlns:a1611="http://schemas.microsoft.com/office/drawing/2016/11/main" r:id="rId9"/>
                                       </a:ext>
                                     </a:extLst>
                                   </a:blip>
@@ -13701,9 +13846,9 @@
             </wp:anchor>
           </w:drawing>
         </mc:Choice>
-        <mc:Fallback xmlns:w16cid="http://schemas.microsoft.com/office/word/2016/wordml/cid" xmlns:am3d="http://schemas.microsoft.com/office/drawing/2017/model3d" xmlns:aink="http://schemas.microsoft.com/office/drawing/2016/ink" xmlns:cx8="http://schemas.microsoft.com/office/drawing/2016/5/14/chartex" xmlns:cx7="http://schemas.microsoft.com/office/drawing/2016/5/13/chartex" xmlns:cx6="http://schemas.microsoft.com/office/drawing/2016/5/12/chartex" xmlns:cx5="http://schemas.microsoft.com/office/drawing/2016/5/11/chartex" xmlns:cx4="http://schemas.microsoft.com/office/drawing/2016/5/10/chartex" xmlns:cx3="http://schemas.microsoft.com/office/drawing/2016/5/9/chartex" xmlns:cx2="http://schemas.microsoft.com/office/drawing/2015/10/21/chartex">
+        <mc:Fallback>
           <w:pict>
-            <v:line w14:anchorId="60BE7D18" id="Straight Connector 19" o:spid="_x0000_s1026" style="position:absolute;flip:y;z-index:251622400;visibility:visible;mso-wrap-style:square;mso-width-percent:0;mso-height-percent:0;mso-wrap-distance-left:9pt;mso-wrap-distance-top:0;mso-wrap-distance-right:9pt;mso-wrap-distance-bottom:0;mso-position-horizontal:absolute;mso-position-horizontal-relative:text;mso-position-vertical:absolute;mso-position-vertical-relative:text;mso-width-percent:0;mso-height-percent:0;mso-width-relative:page;mso-height-relative:page" from="-.1pt,5.2pt" to="520.7pt,5.2pt" o:gfxdata="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" strokecolor="#974706 [1609]" strokeweight="1pt">
+            <v:line w14:anchorId="31B4445B" id="Straight Connector 19" o:spid="_x0000_s1026" style="position:absolute;flip:y;z-index:251622400;visibility:visible;mso-wrap-style:square;mso-width-percent:0;mso-height-percent:0;mso-wrap-distance-left:9pt;mso-wrap-distance-top:0;mso-wrap-distance-right:9pt;mso-wrap-distance-bottom:0;mso-position-horizontal:absolute;mso-position-horizontal-relative:text;mso-position-vertical:absolute;mso-position-vertical-relative:text;mso-width-percent:0;mso-height-percent:0;mso-width-relative:page;mso-height-relative:page" from="-.1pt,5.2pt" to="520.7pt,5.2pt" o:gfxdata="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" strokecolor="#375623 [1609]" strokeweight="1pt">
               <v:stroke endcap="round"/>
             </v:line>
           </w:pict>
@@ -13994,7 +14139,7 @@
 </file>
 
 <file path=word/footnotes.xml><?xml version="1.0" encoding="utf-8"?>
-<w:footnotes xmlns:wpc="http://schemas.microsoft.com/office/word/2010/wordprocessingCanvas" xmlns:cx="http://schemas.microsoft.com/office/drawing/2014/chartex" xmlns:cx1="http://schemas.microsoft.com/office/drawing/2015/9/8/chartex" xmlns:mc="http://schemas.openxmlformats.org/markup-compatibility/2006" xmlns:o="urn:schemas-microsoft-com:office:office" xmlns:r="http://schemas.openxmlformats.org/officeDocument/2006/relationships" xmlns:m="http://schemas.openxmlformats.org/officeDocument/2006/math" xmlns:v="urn:schemas-microsoft-com:vml" xmlns:wp14="http://schemas.microsoft.com/office/word/2010/wordprocessingDrawing" xmlns:wp="http://schemas.openxmlformats.org/drawingml/2006/wordprocessingDrawing" xmlns:w10="urn:schemas-microsoft-com:office:word" xmlns:w="http://schemas.openxmlformats.org/wordprocessingml/2006/main" xmlns:w14="http://schemas.microsoft.com/office/word/2010/wordml" xmlns:w15="http://schemas.microsoft.com/office/word/2012/wordml" xmlns:w16se="http://schemas.microsoft.com/office/word/2015/wordml/symex" xmlns:wpg="http://schemas.microsoft.com/office/word/2010/wordprocessingGroup" xmlns:wpi="http://schemas.microsoft.com/office/word/2010/wordprocessingInk" xmlns:wne="http://schemas.microsoft.com/office/word/2006/wordml" xmlns:wps="http://schemas.microsoft.com/office/word/2010/wordprocessingShape" mc:Ignorable="w14 w15 w16se wp14">
+<w:footnotes xmlns:wpc="http://schemas.microsoft.com/office/word/2010/wordprocessingCanvas" xmlns:cx="http://schemas.microsoft.com/office/drawing/2014/chartex" xmlns:cx1="http://schemas.microsoft.com/office/drawing/2015/9/8/chartex" xmlns:cx2="http://schemas.microsoft.com/office/drawing/2015/10/21/chartex" xmlns:cx3="http://schemas.microsoft.com/office/drawing/2016/5/9/chartex" xmlns:cx4="http://schemas.microsoft.com/office/drawing/2016/5/10/chartex" xmlns:cx5="http://schemas.microsoft.com/office/drawing/2016/5/11/chartex" xmlns:cx6="http://schemas.microsoft.com/office/drawing/2016/5/12/chartex" xmlns:cx7="http://schemas.microsoft.com/office/drawing/2016/5/13/chartex" xmlns:cx8="http://schemas.microsoft.com/office/drawing/2016/5/14/chartex" xmlns:mc="http://schemas.openxmlformats.org/markup-compatibility/2006" xmlns:aink="http://schemas.microsoft.com/office/drawing/2016/ink" xmlns:am3d="http://schemas.microsoft.com/office/drawing/2017/model3d" xmlns:o="urn:schemas-microsoft-com:office:office" xmlns:r="http://schemas.openxmlformats.org/officeDocument/2006/relationships" xmlns:m="http://schemas.openxmlformats.org/officeDocument/2006/math" xmlns:v="urn:schemas-microsoft-com:vml" xmlns:wp14="http://schemas.microsoft.com/office/word/2010/wordprocessingDrawing" xmlns:wp="http://schemas.openxmlformats.org/drawingml/2006/wordprocessingDrawing" xmlns:w10="urn:schemas-microsoft-com:office:word" xmlns:w="http://schemas.openxmlformats.org/wordprocessingml/2006/main" xmlns:w14="http://schemas.microsoft.com/office/word/2010/wordml" xmlns:w15="http://schemas.microsoft.com/office/word/2012/wordml" xmlns:w16cid="http://schemas.microsoft.com/office/word/2016/wordml/cid" xmlns:w16se="http://schemas.microsoft.com/office/word/2015/wordml/symex" xmlns:wpg="http://schemas.microsoft.com/office/word/2010/wordprocessingGroup" xmlns:wpi="http://schemas.microsoft.com/office/word/2010/wordprocessingInk" xmlns:wne="http://schemas.microsoft.com/office/word/2006/wordml" xmlns:wps="http://schemas.microsoft.com/office/word/2010/wordprocessingShape" mc:Ignorable="w14 w15 w16se w16cid wp14">
   <w:footnote w:type="separator" w:id="-1">
     <w:p>
       <w:pPr>
@@ -14019,10 +14164,10 @@
 </file>
 
 <file path=word/header1.xml><?xml version="1.0" encoding="utf-8"?>
-<w:hdr xmlns:wpc="http://schemas.microsoft.com/office/word/2010/wordprocessingCanvas" xmlns:cx="http://schemas.microsoft.com/office/drawing/2014/chartex" xmlns:cx1="http://schemas.microsoft.com/office/drawing/2015/9/8/chartex" xmlns:mc="http://schemas.openxmlformats.org/markup-compatibility/2006" xmlns:o="urn:schemas-microsoft-com:office:office" xmlns:r="http://schemas.openxmlformats.org/officeDocument/2006/relationships" xmlns:m="http://schemas.openxmlformats.org/officeDocument/2006/math" xmlns:v="urn:schemas-microsoft-com:vml" xmlns:wp14="http://schemas.microsoft.com/office/word/2010/wordprocessingDrawing" xmlns:wp="http://schemas.openxmlformats.org/drawingml/2006/wordprocessingDrawing" xmlns:w10="urn:schemas-microsoft-com:office:word" xmlns:w="http://schemas.openxmlformats.org/wordprocessingml/2006/main" xmlns:w14="http://schemas.microsoft.com/office/word/2010/wordml" xmlns:w15="http://schemas.microsoft.com/office/word/2012/wordml" xmlns:w16se="http://schemas.microsoft.com/office/word/2015/wordml/symex" xmlns:wpg="http://schemas.microsoft.com/office/word/2010/wordprocessingGroup" xmlns:wpi="http://schemas.microsoft.com/office/word/2010/wordprocessingInk" xmlns:wne="http://schemas.microsoft.com/office/word/2006/wordml" xmlns:wps="http://schemas.microsoft.com/office/word/2010/wordprocessingShape" mc:Ignorable="w14 w15 w16se wp14">
+<w:hdr xmlns:wpc="http://schemas.microsoft.com/office/word/2010/wordprocessingCanvas" xmlns:cx="http://schemas.microsoft.com/office/drawing/2014/chartex" xmlns:cx1="http://schemas.microsoft.com/office/drawing/2015/9/8/chartex" xmlns:cx2="http://schemas.microsoft.com/office/drawing/2015/10/21/chartex" xmlns:cx3="http://schemas.microsoft.com/office/drawing/2016/5/9/chartex" xmlns:cx4="http://schemas.microsoft.com/office/drawing/2016/5/10/chartex" xmlns:cx5="http://schemas.microsoft.com/office/drawing/2016/5/11/chartex" xmlns:cx6="http://schemas.microsoft.com/office/drawing/2016/5/12/chartex" xmlns:cx7="http://schemas.microsoft.com/office/drawing/2016/5/13/chartex" xmlns:cx8="http://schemas.microsoft.com/office/drawing/2016/5/14/chartex" xmlns:mc="http://schemas.openxmlformats.org/markup-compatibility/2006" xmlns:aink="http://schemas.microsoft.com/office/drawing/2016/ink" xmlns:am3d="http://schemas.microsoft.com/office/drawing/2017/model3d" xmlns:o="urn:schemas-microsoft-com:office:office" xmlns:r="http://schemas.openxmlformats.org/officeDocument/2006/relationships" xmlns:m="http://schemas.openxmlformats.org/officeDocument/2006/math" xmlns:v="urn:schemas-microsoft-com:vml" xmlns:wp14="http://schemas.microsoft.com/office/word/2010/wordprocessingDrawing" xmlns:wp="http://schemas.openxmlformats.org/drawingml/2006/wordprocessingDrawing" xmlns:w10="urn:schemas-microsoft-com:office:word" xmlns:w="http://schemas.openxmlformats.org/wordprocessingml/2006/main" xmlns:w14="http://schemas.microsoft.com/office/word/2010/wordml" xmlns:w15="http://schemas.microsoft.com/office/word/2012/wordml" xmlns:w16cid="http://schemas.microsoft.com/office/word/2016/wordml/cid" xmlns:w16se="http://schemas.microsoft.com/office/word/2015/wordml/symex" xmlns:wpg="http://schemas.microsoft.com/office/word/2010/wordprocessingGroup" xmlns:wpi="http://schemas.microsoft.com/office/word/2010/wordprocessingInk" xmlns:wne="http://schemas.microsoft.com/office/word/2006/wordml" xmlns:wps="http://schemas.microsoft.com/office/word/2010/wordprocessingShape" mc:Ignorable="w14 w15 w16se w16cid wp14">
   <w:p>
     <w:pPr>
-      <w:pStyle w:val="Header"/>
+      <w:pStyle w:val="a3"/>
       <w:ind w:hanging="1134"/>
     </w:pPr>
   </w:p>
@@ -14030,7 +14175,7 @@
 </file>
 
 <file path=word/numbering.xml><?xml version="1.0" encoding="utf-8"?>
-<w:numbering xmlns:wpc="http://schemas.microsoft.com/office/word/2010/wordprocessingCanvas" xmlns:cx="http://schemas.microsoft.com/office/drawing/2014/chartex" xmlns:cx1="http://schemas.microsoft.com/office/drawing/2015/9/8/chartex" xmlns:mc="http://schemas.openxmlformats.org/markup-compatibility/2006" xmlns:o="urn:schemas-microsoft-com:office:office" xmlns:r="http://schemas.openxmlformats.org/officeDocument/2006/relationships" xmlns:m="http://schemas.openxmlformats.org/officeDocument/2006/math" xmlns:v="urn:schemas-microsoft-com:vml" xmlns:wp14="http://schemas.microsoft.com/office/word/2010/wordprocessingDrawing" xmlns:wp="http://schemas.openxmlformats.org/drawingml/2006/wordprocessingDrawing" xmlns:w10="urn:schemas-microsoft-com:office:word" xmlns:w="http://schemas.openxmlformats.org/wordprocessingml/2006/main" xmlns:w14="http://schemas.microsoft.com/office/word/2010/wordml" xmlns:w15="http://schemas.microsoft.com/office/word/2012/wordml" xmlns:w16se="http://schemas.microsoft.com/office/word/2015/wordml/symex" xmlns:wpg="http://schemas.microsoft.com/office/word/2010/wordprocessingGroup" xmlns:wpi="http://schemas.microsoft.com/office/word/2010/wordprocessingInk" xmlns:wne="http://schemas.microsoft.com/office/word/2006/wordml" xmlns:wps="http://schemas.microsoft.com/office/word/2010/wordprocessingShape" mc:Ignorable="w14 w15 w16se wp14">
+<w:numbering xmlns:wpc="http://schemas.microsoft.com/office/word/2010/wordprocessingCanvas" xmlns:cx="http://schemas.microsoft.com/office/drawing/2014/chartex" xmlns:cx1="http://schemas.microsoft.com/office/drawing/2015/9/8/chartex" xmlns:cx2="http://schemas.microsoft.com/office/drawing/2015/10/21/chartex" xmlns:cx3="http://schemas.microsoft.com/office/drawing/2016/5/9/chartex" xmlns:cx4="http://schemas.microsoft.com/office/drawing/2016/5/10/chartex" xmlns:cx5="http://schemas.microsoft.com/office/drawing/2016/5/11/chartex" xmlns:cx6="http://schemas.microsoft.com/office/drawing/2016/5/12/chartex" xmlns:cx7="http://schemas.microsoft.com/office/drawing/2016/5/13/chartex" xmlns:cx8="http://schemas.microsoft.com/office/drawing/2016/5/14/chartex" xmlns:mc="http://schemas.openxmlformats.org/markup-compatibility/2006" xmlns:aink="http://schemas.microsoft.com/office/drawing/2016/ink" xmlns:am3d="http://schemas.microsoft.com/office/drawing/2017/model3d" xmlns:o="urn:schemas-microsoft-com:office:office" xmlns:r="http://schemas.openxmlformats.org/officeDocument/2006/relationships" xmlns:m="http://schemas.openxmlformats.org/officeDocument/2006/math" xmlns:v="urn:schemas-microsoft-com:vml" xmlns:wp14="http://schemas.microsoft.com/office/word/2010/wordprocessingDrawing" xmlns:wp="http://schemas.openxmlformats.org/drawingml/2006/wordprocessingDrawing" xmlns:w10="urn:schemas-microsoft-com:office:word" xmlns:w="http://schemas.openxmlformats.org/wordprocessingml/2006/main" xmlns:w14="http://schemas.microsoft.com/office/word/2010/wordml" xmlns:w15="http://schemas.microsoft.com/office/word/2012/wordml" xmlns:w16cid="http://schemas.microsoft.com/office/word/2016/wordml/cid" xmlns:w16se="http://schemas.microsoft.com/office/word/2015/wordml/symex" xmlns:wpg="http://schemas.microsoft.com/office/word/2010/wordprocessingGroup" xmlns:wpi="http://schemas.microsoft.com/office/word/2010/wordprocessingInk" xmlns:wne="http://schemas.microsoft.com/office/word/2006/wordml" xmlns:wps="http://schemas.microsoft.com/office/word/2010/wordprocessingShape" mc:Ignorable="w14 w15 w16se w16cid wp14">
   <w:abstractNum w:abstractNumId="0" w15:restartNumberingAfterBreak="0">
     <w:nsid w:val="13A00DEC"/>
     <w:multiLevelType w:val="hybridMultilevel"/>
@@ -14038,7 +14183,7 @@
     <w:lvl w:ilvl="0" w:tplc="A0E28166">
       <w:start w:val="1"/>
       <w:numFmt w:val="decimal"/>
-      <w:pStyle w:val="Heading2"/>
+      <w:pStyle w:val="2"/>
       <w:lvlText w:val="%1."/>
       <w:lvlJc w:val="left"/>
       <w:pPr>
@@ -14474,7 +14619,7 @@
 </file>
 
 <file path=word/styles.xml><?xml version="1.0" encoding="utf-8"?>
-<w:styles xmlns:mc="http://schemas.openxmlformats.org/markup-compatibility/2006" xmlns:r="http://schemas.openxmlformats.org/officeDocument/2006/relationships" xmlns:w="http://schemas.openxmlformats.org/wordprocessingml/2006/main" xmlns:w14="http://schemas.microsoft.com/office/word/2010/wordml" xmlns:w15="http://schemas.microsoft.com/office/word/2012/wordml" xmlns:w16se="http://schemas.microsoft.com/office/word/2015/wordml/symex" mc:Ignorable="w14 w15 w16se">
+<w:styles xmlns:mc="http://schemas.openxmlformats.org/markup-compatibility/2006" xmlns:r="http://schemas.openxmlformats.org/officeDocument/2006/relationships" xmlns:w="http://schemas.openxmlformats.org/wordprocessingml/2006/main" xmlns:w14="http://schemas.microsoft.com/office/word/2010/wordml" xmlns:w15="http://schemas.microsoft.com/office/word/2012/wordml" xmlns:w16cid="http://schemas.microsoft.com/office/word/2016/wordml/cid" xmlns:w16se="http://schemas.microsoft.com/office/word/2015/wordml/symex" mc:Ignorable="w14 w15 w16se w16cid">
   <w:docDefaults>
     <w:rPrDefault>
       <w:rPr>
@@ -14490,7 +14635,7 @@
       </w:pPr>
     </w:pPrDefault>
   </w:docDefaults>
-  <w:latentStyles w:defLockedState="0" w:defUIPriority="99" w:defSemiHidden="0" w:defUnhideWhenUsed="0" w:defQFormat="0" w:count="371">
+  <w:latentStyles w:defLockedState="0" w:defUIPriority="99" w:defSemiHidden="0" w:defUnhideWhenUsed="0" w:defQFormat="0" w:count="376">
     <w:lsdException w:name="Normal" w:uiPriority="0" w:qFormat="1"/>
     <w:lsdException w:name="heading 1" w:uiPriority="9" w:qFormat="1"/>
     <w:lsdException w:name="heading 2" w:semiHidden="1" w:uiPriority="9" w:unhideWhenUsed="1" w:qFormat="1"/>
@@ -14596,7 +14741,6 @@
     <w:lsdException w:name="HTML Sample" w:semiHidden="1" w:unhideWhenUsed="1"/>
     <w:lsdException w:name="HTML Typewriter" w:semiHidden="1" w:unhideWhenUsed="1"/>
     <w:lsdException w:name="HTML Variable" w:semiHidden="1" w:unhideWhenUsed="1"/>
-    <w:lsdException w:name="Normal Table" w:semiHidden="1" w:unhideWhenUsed="1"/>
     <w:lsdException w:name="annotation subject" w:semiHidden="1" w:unhideWhenUsed="1"/>
     <w:lsdException w:name="No List" w:semiHidden="1" w:unhideWhenUsed="1"/>
     <w:lsdException w:name="Outline List 1" w:semiHidden="1" w:unhideWhenUsed="1"/>
@@ -14639,11 +14783,8 @@
     <w:lsdException w:name="Table Contemporary" w:semiHidden="1" w:unhideWhenUsed="1"/>
     <w:lsdException w:name="Table Elegant" w:semiHidden="1" w:unhideWhenUsed="1"/>
     <w:lsdException w:name="Table Professional" w:semiHidden="1" w:unhideWhenUsed="1"/>
-    <w:lsdException w:name="Table Subtle 1" w:semiHidden="1" w:unhideWhenUsed="1"/>
     <w:lsdException w:name="Table Subtle 2" w:semiHidden="1" w:unhideWhenUsed="1"/>
     <w:lsdException w:name="Table Web 1" w:semiHidden="1" w:unhideWhenUsed="1"/>
-    <w:lsdException w:name="Table Web 2" w:semiHidden="1" w:unhideWhenUsed="1"/>
-    <w:lsdException w:name="Table Web 3" w:semiHidden="1" w:unhideWhenUsed="1"/>
     <w:lsdException w:name="Balloon Text" w:semiHidden="1" w:unhideWhenUsed="1"/>
     <w:lsdException w:name="Table Grid" w:uiPriority="59"/>
     <w:lsdException w:name="Table Theme" w:semiHidden="1" w:unhideWhenUsed="1"/>
@@ -14862,8 +15003,13 @@
     <w:lsdException w:name="List Table 5 Dark Accent 6" w:uiPriority="50"/>
     <w:lsdException w:name="List Table 6 Colorful Accent 6" w:uiPriority="51"/>
     <w:lsdException w:name="List Table 7 Colorful Accent 6" w:uiPriority="52"/>
+    <w:lsdException w:name="Mention" w:semiHidden="1" w:unhideWhenUsed="1"/>
+    <w:lsdException w:name="Smart Hyperlink" w:semiHidden="1" w:unhideWhenUsed="1"/>
+    <w:lsdException w:name="Hashtag" w:semiHidden="1" w:unhideWhenUsed="1"/>
+    <w:lsdException w:name="Unresolved Mention" w:semiHidden="1" w:unhideWhenUsed="1"/>
+    <w:lsdException w:name="Smart Link" w:semiHidden="1" w:unhideWhenUsed="1"/>
   </w:latentStyles>
-  <w:style w:type="paragraph" w:default="1" w:styleId="Normal">
+  <w:style w:type="paragraph" w:default="1" w:styleId="a">
     <w:name w:val="Normal"/>
     <w:qFormat/>
     <w:rsid w:val="008063E1"/>
@@ -14871,11 +15017,11 @@
       <w:spacing w:before="80" w:after="120"/>
     </w:pPr>
   </w:style>
-  <w:style w:type="paragraph" w:styleId="Heading1">
+  <w:style w:type="paragraph" w:styleId="1">
     <w:name w:val="heading 1"/>
-    <w:basedOn w:val="Normal"/>
-    <w:next w:val="Normal"/>
-    <w:link w:val="Heading1Char"/>
+    <w:basedOn w:val="a"/>
+    <w:next w:val="a"/>
+    <w:link w:val="10"/>
     <w:uiPriority w:val="9"/>
     <w:qFormat/>
     <w:rsid w:val="009254B7"/>
@@ -14893,11 +15039,11 @@
       <w:szCs w:val="32"/>
     </w:rPr>
   </w:style>
-  <w:style w:type="paragraph" w:styleId="Heading2">
+  <w:style w:type="paragraph" w:styleId="2">
     <w:name w:val="heading 2"/>
-    <w:basedOn w:val="Normal"/>
-    <w:next w:val="Normal"/>
-    <w:link w:val="Heading2Char"/>
+    <w:basedOn w:val="a"/>
+    <w:next w:val="a"/>
+    <w:link w:val="20"/>
     <w:uiPriority w:val="9"/>
     <w:qFormat/>
     <w:rsid w:val="006E55B4"/>
@@ -14919,11 +15065,11 @@
       <w:szCs w:val="36"/>
     </w:rPr>
   </w:style>
-  <w:style w:type="paragraph" w:styleId="Heading3">
+  <w:style w:type="paragraph" w:styleId="3">
     <w:name w:val="heading 3"/>
-    <w:basedOn w:val="Normal"/>
-    <w:next w:val="Normal"/>
-    <w:link w:val="Heading3Char"/>
+    <w:basedOn w:val="a"/>
+    <w:next w:val="a"/>
+    <w:link w:val="30"/>
     <w:uiPriority w:val="9"/>
     <w:unhideWhenUsed/>
     <w:qFormat/>
@@ -14942,11 +15088,11 @@
       <w:szCs w:val="32"/>
     </w:rPr>
   </w:style>
-  <w:style w:type="paragraph" w:styleId="Heading4">
+  <w:style w:type="paragraph" w:styleId="4">
     <w:name w:val="heading 4"/>
-    <w:basedOn w:val="Normal"/>
-    <w:next w:val="Normal"/>
-    <w:link w:val="Heading4Char"/>
+    <w:basedOn w:val="a"/>
+    <w:next w:val="a"/>
+    <w:link w:val="40"/>
     <w:uiPriority w:val="9"/>
     <w:unhideWhenUsed/>
     <w:qFormat/>
@@ -14965,11 +15111,11 @@
       <w:sz w:val="28"/>
     </w:rPr>
   </w:style>
-  <w:style w:type="paragraph" w:styleId="Heading5">
+  <w:style w:type="paragraph" w:styleId="5">
     <w:name w:val="heading 5"/>
-    <w:basedOn w:val="Normal"/>
-    <w:next w:val="Normal"/>
-    <w:link w:val="Heading5Char"/>
+    <w:basedOn w:val="a"/>
+    <w:next w:val="a"/>
+    <w:link w:val="50"/>
     <w:uiPriority w:val="9"/>
     <w:semiHidden/>
     <w:unhideWhenUsed/>
@@ -14987,13 +15133,13 @@
       <w:color w:val="B2500E"/>
     </w:rPr>
   </w:style>
-  <w:style w:type="character" w:default="1" w:styleId="DefaultParagraphFont">
+  <w:style w:type="character" w:default="1" w:styleId="a0">
     <w:name w:val="Default Paragraph Font"/>
     <w:uiPriority w:val="1"/>
     <w:semiHidden/>
     <w:unhideWhenUsed/>
   </w:style>
-  <w:style w:type="table" w:default="1" w:styleId="TableNormal">
+  <w:style w:type="table" w:default="1" w:styleId="a1">
     <w:name w:val="Normal Table"/>
     <w:uiPriority w:val="99"/>
     <w:semiHidden/>
@@ -15008,16 +15154,16 @@
       </w:tblCellMar>
     </w:tblPr>
   </w:style>
-  <w:style w:type="numbering" w:default="1" w:styleId="NoList">
+  <w:style w:type="numbering" w:default="1" w:styleId="a2">
     <w:name w:val="No List"/>
     <w:uiPriority w:val="99"/>
     <w:semiHidden/>
     <w:unhideWhenUsed/>
   </w:style>
-  <w:style w:type="paragraph" w:styleId="Header">
+  <w:style w:type="paragraph" w:styleId="a3">
     <w:name w:val="header"/>
-    <w:basedOn w:val="Normal"/>
-    <w:link w:val="HeaderChar"/>
+    <w:basedOn w:val="a"/>
+    <w:link w:val="a4"/>
     <w:uiPriority w:val="99"/>
     <w:unhideWhenUsed/>
     <w:rsid w:val="008068A2"/>
@@ -15029,17 +15175,17 @@
       <w:spacing w:after="0" w:line="240" w:lineRule="auto"/>
     </w:pPr>
   </w:style>
-  <w:style w:type="character" w:customStyle="1" w:styleId="HeaderChar">
-    <w:name w:val="Header Char"/>
-    <w:basedOn w:val="DefaultParagraphFont"/>
-    <w:link w:val="Header"/>
+  <w:style w:type="character" w:customStyle="1" w:styleId="a4">
+    <w:name w:val="Горен колонтитул Знак"/>
+    <w:basedOn w:val="a0"/>
+    <w:link w:val="a3"/>
     <w:uiPriority w:val="99"/>
     <w:rsid w:val="008068A2"/>
   </w:style>
-  <w:style w:type="paragraph" w:styleId="Footer">
+  <w:style w:type="paragraph" w:styleId="a5">
     <w:name w:val="footer"/>
-    <w:basedOn w:val="Normal"/>
-    <w:link w:val="FooterChar"/>
+    <w:basedOn w:val="a"/>
+    <w:link w:val="a6"/>
     <w:uiPriority w:val="99"/>
     <w:unhideWhenUsed/>
     <w:rsid w:val="008068A2"/>
@@ -15051,17 +15197,17 @@
       <w:spacing w:after="0" w:line="240" w:lineRule="auto"/>
     </w:pPr>
   </w:style>
-  <w:style w:type="character" w:customStyle="1" w:styleId="FooterChar">
-    <w:name w:val="Footer Char"/>
-    <w:basedOn w:val="DefaultParagraphFont"/>
-    <w:link w:val="Footer"/>
+  <w:style w:type="character" w:customStyle="1" w:styleId="a6">
+    <w:name w:val="Долен колонтитул Знак"/>
+    <w:basedOn w:val="a0"/>
+    <w:link w:val="a5"/>
     <w:uiPriority w:val="99"/>
     <w:rsid w:val="008068A2"/>
   </w:style>
-  <w:style w:type="paragraph" w:styleId="BalloonText">
+  <w:style w:type="paragraph" w:styleId="a7">
     <w:name w:val="Balloon Text"/>
-    <w:basedOn w:val="Normal"/>
-    <w:link w:val="BalloonTextChar"/>
+    <w:basedOn w:val="a"/>
+    <w:link w:val="a8"/>
     <w:uiPriority w:val="99"/>
     <w:semiHidden/>
     <w:unhideWhenUsed/>
@@ -15075,10 +15221,10 @@
       <w:szCs w:val="16"/>
     </w:rPr>
   </w:style>
-  <w:style w:type="character" w:customStyle="1" w:styleId="BalloonTextChar">
-    <w:name w:val="Balloon Text Char"/>
-    <w:basedOn w:val="DefaultParagraphFont"/>
-    <w:link w:val="BalloonText"/>
+  <w:style w:type="character" w:customStyle="1" w:styleId="a8">
+    <w:name w:val="Изнесен текст Знак"/>
+    <w:basedOn w:val="a0"/>
+    <w:link w:val="a7"/>
     <w:uiPriority w:val="99"/>
     <w:semiHidden/>
     <w:rsid w:val="00564D7B"/>
@@ -15088,21 +15234,21 @@
       <w:szCs w:val="16"/>
     </w:rPr>
   </w:style>
-  <w:style w:type="character" w:styleId="Hyperlink">
+  <w:style w:type="character" w:styleId="a9">
     <w:name w:val="Hyperlink"/>
-    <w:basedOn w:val="DefaultParagraphFont"/>
+    <w:basedOn w:val="a0"/>
     <w:uiPriority w:val="99"/>
     <w:unhideWhenUsed/>
     <w:rsid w:val="0079324A"/>
     <w:rPr>
-      <w:color w:val="0000FF" w:themeColor="hyperlink"/>
+      <w:color w:val="0563C1" w:themeColor="hyperlink"/>
       <w:u w:val="single"/>
     </w:rPr>
   </w:style>
-  <w:style w:type="character" w:customStyle="1" w:styleId="Heading1Char">
-    <w:name w:val="Heading 1 Char"/>
-    <w:basedOn w:val="DefaultParagraphFont"/>
-    <w:link w:val="Heading1"/>
+  <w:style w:type="character" w:customStyle="1" w:styleId="10">
+    <w:name w:val="Заглавие 1 Знак"/>
+    <w:basedOn w:val="a0"/>
+    <w:link w:val="1"/>
     <w:uiPriority w:val="9"/>
     <w:rsid w:val="009254B7"/>
     <w:rPr>
@@ -15113,10 +15259,10 @@
       <w:szCs w:val="32"/>
     </w:rPr>
   </w:style>
-  <w:style w:type="character" w:customStyle="1" w:styleId="Heading2Char">
-    <w:name w:val="Heading 2 Char"/>
-    <w:basedOn w:val="DefaultParagraphFont"/>
-    <w:link w:val="Heading2"/>
+  <w:style w:type="character" w:customStyle="1" w:styleId="20">
+    <w:name w:val="Заглавие 2 Знак"/>
+    <w:basedOn w:val="a0"/>
+    <w:link w:val="2"/>
     <w:uiPriority w:val="9"/>
     <w:rsid w:val="006E55B4"/>
     <w:rPr>
@@ -15128,9 +15274,9 @@
       <w:szCs w:val="36"/>
     </w:rPr>
   </w:style>
-  <w:style w:type="paragraph" w:styleId="NormalWeb">
+  <w:style w:type="paragraph" w:styleId="aa">
     <w:name w:val="Normal (Web)"/>
-    <w:basedOn w:val="Normal"/>
+    <w:basedOn w:val="a"/>
     <w:uiPriority w:val="99"/>
     <w:semiHidden/>
     <w:unhideWhenUsed/>
@@ -15144,9 +15290,9 @@
       <w:szCs w:val="24"/>
     </w:rPr>
   </w:style>
-  <w:style w:type="character" w:styleId="Strong">
+  <w:style w:type="character" w:styleId="ab">
     <w:name w:val="Strong"/>
-    <w:basedOn w:val="DefaultParagraphFont"/>
+    <w:basedOn w:val="a0"/>
     <w:uiPriority w:val="22"/>
     <w:qFormat/>
     <w:rsid w:val="00524789"/>
@@ -15155,10 +15301,10 @@
       <w:bCs/>
     </w:rPr>
   </w:style>
-  <w:style w:type="character" w:customStyle="1" w:styleId="Heading3Char">
-    <w:name w:val="Heading 3 Char"/>
-    <w:basedOn w:val="DefaultParagraphFont"/>
-    <w:link w:val="Heading3"/>
+  <w:style w:type="character" w:customStyle="1" w:styleId="30">
+    <w:name w:val="Заглавие 3 Знак"/>
+    <w:basedOn w:val="a0"/>
+    <w:link w:val="3"/>
     <w:uiPriority w:val="9"/>
     <w:rsid w:val="008C5930"/>
     <w:rPr>
@@ -15169,10 +15315,10 @@
       <w:szCs w:val="32"/>
     </w:rPr>
   </w:style>
-  <w:style w:type="character" w:customStyle="1" w:styleId="Heading4Char">
-    <w:name w:val="Heading 4 Char"/>
-    <w:basedOn w:val="DefaultParagraphFont"/>
-    <w:link w:val="Heading4"/>
+  <w:style w:type="character" w:customStyle="1" w:styleId="40">
+    <w:name w:val="Заглавие 4 Знак"/>
+    <w:basedOn w:val="a0"/>
+    <w:link w:val="4"/>
     <w:uiPriority w:val="9"/>
     <w:rsid w:val="008C5930"/>
     <w:rPr>
@@ -15183,10 +15329,10 @@
       <w:sz w:val="28"/>
     </w:rPr>
   </w:style>
-  <w:style w:type="paragraph" w:styleId="ListParagraph">
+  <w:style w:type="paragraph" w:styleId="ac">
     <w:name w:val="List Paragraph"/>
-    <w:basedOn w:val="Normal"/>
-    <w:link w:val="ListParagraphChar"/>
+    <w:basedOn w:val="a"/>
+    <w:link w:val="ad"/>
     <w:uiPriority w:val="34"/>
     <w:qFormat/>
     <w:rsid w:val="008617B5"/>
@@ -15195,22 +15341,22 @@
       <w:contextualSpacing/>
     </w:pPr>
   </w:style>
-  <w:style w:type="character" w:styleId="FollowedHyperlink">
+  <w:style w:type="character" w:styleId="ae">
     <w:name w:val="FollowedHyperlink"/>
-    <w:basedOn w:val="DefaultParagraphFont"/>
+    <w:basedOn w:val="a0"/>
     <w:uiPriority w:val="99"/>
     <w:semiHidden/>
     <w:unhideWhenUsed/>
     <w:rsid w:val="00C0490B"/>
     <w:rPr>
-      <w:color w:val="800080" w:themeColor="followedHyperlink"/>
+      <w:color w:val="954F72" w:themeColor="followedHyperlink"/>
       <w:u w:val="single"/>
     </w:rPr>
   </w:style>
-  <w:style w:type="character" w:customStyle="1" w:styleId="Heading5Char">
-    <w:name w:val="Heading 5 Char"/>
-    <w:basedOn w:val="DefaultParagraphFont"/>
-    <w:link w:val="Heading5"/>
+  <w:style w:type="character" w:customStyle="1" w:styleId="50">
+    <w:name w:val="Заглавие 5 Знак"/>
+    <w:basedOn w:val="a0"/>
+    <w:link w:val="5"/>
     <w:uiPriority w:val="9"/>
     <w:semiHidden/>
     <w:rsid w:val="008C5930"/>
@@ -15222,7 +15368,7 @@
   </w:style>
   <w:style w:type="paragraph" w:customStyle="1" w:styleId="Code">
     <w:name w:val="Code"/>
-    <w:basedOn w:val="Normal"/>
+    <w:basedOn w:val="a"/>
     <w:link w:val="CodeChar"/>
     <w:qFormat/>
     <w:rsid w:val="008063E1"/>
@@ -15234,7 +15380,7 @@
   </w:style>
   <w:style w:type="character" w:customStyle="1" w:styleId="CodeChar">
     <w:name w:val="Code Char"/>
-    <w:basedOn w:val="DefaultParagraphFont"/>
+    <w:basedOn w:val="a0"/>
     <w:link w:val="Code"/>
     <w:rsid w:val="008063E1"/>
     <w:rPr>
@@ -15243,9 +15389,9 @@
       <w:noProof/>
     </w:rPr>
   </w:style>
-  <w:style w:type="table" w:styleId="TableGrid">
+  <w:style w:type="table" w:styleId="af">
     <w:name w:val="Table Grid"/>
-    <w:basedOn w:val="TableNormal"/>
+    <w:basedOn w:val="a1"/>
     <w:uiPriority w:val="59"/>
     <w:rsid w:val="00763912"/>
     <w:pPr>
@@ -15264,12 +15410,12 @@
   </w:style>
   <w:style w:type="character" w:customStyle="1" w:styleId="tgc">
     <w:name w:val="_tgc"/>
-    <w:basedOn w:val="DefaultParagraphFont"/>
+    <w:basedOn w:val="a0"/>
     <w:rsid w:val="00D8395C"/>
   </w:style>
   <w:style w:type="paragraph" w:customStyle="1" w:styleId="Index">
     <w:name w:val="Index"/>
-    <w:basedOn w:val="Normal"/>
+    <w:basedOn w:val="a"/>
     <w:qFormat/>
     <w:rsid w:val="005054C7"/>
     <w:pPr>
@@ -15280,28 +15426,28 @@
       <w:rFonts w:cs="FreeSans"/>
     </w:rPr>
   </w:style>
-  <w:style w:type="character" w:customStyle="1" w:styleId="ListParagraphChar">
-    <w:name w:val="List Paragraph Char"/>
-    <w:basedOn w:val="DefaultParagraphFont"/>
-    <w:link w:val="ListParagraph"/>
+  <w:style w:type="character" w:customStyle="1" w:styleId="ad">
+    <w:name w:val="Списък на абзаци Знак"/>
+    <w:basedOn w:val="a0"/>
+    <w:link w:val="ac"/>
     <w:uiPriority w:val="34"/>
     <w:qFormat/>
     <w:rsid w:val="005054C7"/>
   </w:style>
   <w:style w:type="character" w:customStyle="1" w:styleId="InternetLink">
     <w:name w:val="Internet Link"/>
-    <w:basedOn w:val="DefaultParagraphFont"/>
+    <w:basedOn w:val="a0"/>
     <w:uiPriority w:val="99"/>
     <w:unhideWhenUsed/>
     <w:rsid w:val="005054C7"/>
     <w:rPr>
-      <w:color w:val="0000FF" w:themeColor="hyperlink"/>
+      <w:color w:val="0563C1" w:themeColor="hyperlink"/>
       <w:u w:val="single"/>
     </w:rPr>
   </w:style>
-  <w:style w:type="character" w:customStyle="1" w:styleId="UnresolvedMention">
-    <w:name w:val="Unresolved Mention"/>
-    <w:basedOn w:val="DefaultParagraphFont"/>
+  <w:style w:type="character" w:customStyle="1" w:styleId="11">
+    <w:name w:val="Неразрешено споменаване1"/>
+    <w:basedOn w:val="a0"/>
     <w:uiPriority w:val="99"/>
     <w:semiHidden/>
     <w:unhideWhenUsed/>
@@ -15317,7 +15463,7 @@
 <file path=word/theme/theme1.xml><?xml version="1.0" encoding="utf-8"?>
 <a:theme xmlns:a="http://schemas.openxmlformats.org/drawingml/2006/main" name="Office Theme">
   <a:themeElements>
-    <a:clrScheme name="Office">
+    <a:clrScheme name="Оffice">
       <a:dk1>
         <a:sysClr val="windowText" lastClr="000000"/>
       </a:dk1>
@@ -15325,34 +15471,34 @@
         <a:sysClr val="window" lastClr="FFFFFF"/>
       </a:lt1>
       <a:dk2>
-        <a:srgbClr val="1F497D"/>
+        <a:srgbClr val="44546A"/>
       </a:dk2>
       <a:lt2>
-        <a:srgbClr val="EEECE1"/>
+        <a:srgbClr val="E7E6E6"/>
       </a:lt2>
       <a:accent1>
-        <a:srgbClr val="4F81BD"/>
+        <a:srgbClr val="4472C4"/>
       </a:accent1>
       <a:accent2>
-        <a:srgbClr val="C0504D"/>
+        <a:srgbClr val="ED7D31"/>
       </a:accent2>
       <a:accent3>
-        <a:srgbClr val="9BBB59"/>
+        <a:srgbClr val="A5A5A5"/>
       </a:accent3>
       <a:accent4>
-        <a:srgbClr val="8064A2"/>
+        <a:srgbClr val="FFC000"/>
       </a:accent4>
       <a:accent5>
-        <a:srgbClr val="4BACC6"/>
+        <a:srgbClr val="5B9BD5"/>
       </a:accent5>
       <a:accent6>
-        <a:srgbClr val="F79646"/>
+        <a:srgbClr val="70AD47"/>
       </a:accent6>
       <a:hlink>
-        <a:srgbClr val="0000FF"/>
+        <a:srgbClr val="0563C1"/>
       </a:hlink>
       <a:folHlink>
-        <a:srgbClr val="800080"/>
+        <a:srgbClr val="954F72"/>
       </a:folHlink>
     </a:clrScheme>
     <a:fontScheme name="Office">
@@ -15604,7 +15750,7 @@
 </file>
 
 <file path=customXml/itemProps1.xml><?xml version="1.0" encoding="utf-8"?>
-<ds:datastoreItem xmlns:ds="http://schemas.openxmlformats.org/officeDocument/2006/customXml" ds:itemID="{250EE58B-43D7-4DCD-818C-6FBB0BE43FED}">
+<ds:datastoreItem xmlns:ds="http://schemas.openxmlformats.org/officeDocument/2006/customXml" ds:itemID="{519D8D09-7961-4FE7-8DA6-A2A0DC2F639E}">
   <ds:schemaRefs>
     <ds:schemaRef ds:uri="http://schemas.openxmlformats.org/officeDocument/2006/bibliography"/>
   </ds:schemaRefs>

</xml_diff>